<commit_message>
mise à jour gui plan
</commit_message>
<xml_diff>
--- a/Documentation/plan_GUI_application.docx
+++ b/Documentation/plan_GUI_application.docx
@@ -1,46 +1,55 @@
 
 <file path=word/document.xml><?xml version="1.0" encoding="utf-8"?>
-<w:document xmlns:wpc="http://schemas.microsoft.com/office/word/2010/wordprocessingCanvas" xmlns:cx="http://schemas.microsoft.com/office/drawing/2014/chartex" xmlns:cx1="http://schemas.microsoft.com/office/drawing/2015/9/8/chartex" xmlns:cx2="http://schemas.microsoft.com/office/drawing/2015/10/21/chartex" xmlns:cx3="http://schemas.microsoft.com/office/drawing/2016/5/9/chartex" xmlns:cx4="http://schemas.microsoft.com/office/drawing/2016/5/10/chartex" xmlns:cx5="http://schemas.microsoft.com/office/drawing/2016/5/11/chartex" xmlns:cx6="http://schemas.microsoft.com/office/drawing/2016/5/12/chartex" xmlns:cx7="http://schemas.microsoft.com/office/drawing/2016/5/13/chartex" xmlns:cx8="http://schemas.microsoft.com/office/drawing/2016/5/14/chartex" xmlns:mc="http://schemas.openxmlformats.org/markup-compatibility/2006" xmlns:aink="http://schemas.microsoft.com/office/drawing/2016/ink" xmlns:am3d="http://schemas.microsoft.com/office/drawing/2017/model3d" xmlns:o="urn:schemas-microsoft-com:office:office" xmlns:oel="http://schemas.microsoft.com/office/2019/extlst" xmlns:r="http://schemas.openxmlformats.org/officeDocument/2006/relationships" xmlns:m="http://schemas.openxmlformats.org/officeDocument/2006/math" xmlns:v="urn:schemas-microsoft-com:vml" xmlns:wp14="http://schemas.microsoft.com/office/word/2010/wordprocessingDrawing" xmlns:wp="http://schemas.openxmlformats.org/drawingml/2006/wordprocessingDrawing" xmlns:w10="urn:schemas-microsoft-com:office:word" xmlns:w="http://schemas.openxmlformats.org/wordprocessingml/2006/main" xmlns:w14="http://schemas.microsoft.com/office/word/2010/wordml" xmlns:w15="http://schemas.microsoft.com/office/word/2012/wordml" xmlns:w16cex="http://schemas.microsoft.com/office/word/2018/wordml/cex" xmlns:w16cid="http://schemas.microsoft.com/office/word/2016/wordml/cid" xmlns:w16="http://schemas.microsoft.com/office/word/2018/wordml" xmlns:w16sdtdh="http://schemas.microsoft.com/office/word/2020/wordml/sdtdatahash" xmlns:w16se="http://schemas.microsoft.com/office/word/2015/wordml/symex" xmlns:wpg="http://schemas.microsoft.com/office/word/2010/wordprocessingGroup" xmlns:wpi="http://schemas.microsoft.com/office/word/2010/wordprocessingInk" xmlns:wne="http://schemas.microsoft.com/office/word/2006/wordml" xmlns:wps="http://schemas.microsoft.com/office/word/2010/wordprocessingShape" mc:Ignorable="w14 w15 w16se w16cid w16 w16cex w16sdtdh wp14">
+<w:document xmlns:o="urn:schemas-microsoft-com:office:office" xmlns:r="http://schemas.openxmlformats.org/officeDocument/2006/relationships" xmlns:v="urn:schemas-microsoft-com:vml" xmlns:w="http://schemas.openxmlformats.org/wordprocessingml/2006/main" xmlns:w10="urn:schemas-microsoft-com:office:word" xmlns:wp="http://schemas.openxmlformats.org/drawingml/2006/wordprocessingDrawing" xmlns:wps="http://schemas.microsoft.com/office/word/2010/wordprocessingShape" xmlns:wpg="http://schemas.microsoft.com/office/word/2010/wordprocessingGroup" xmlns:mc="http://schemas.openxmlformats.org/markup-compatibility/2006" xmlns:wp14="http://schemas.microsoft.com/office/word/2010/wordprocessingDrawing" xmlns:w14="http://schemas.microsoft.com/office/word/2010/wordml" xmlns:w15="http://schemas.microsoft.com/office/word/2012/wordml" mc:Ignorable="w14 wp14 w15">
   <w:body>
-    <w:p/>
-    <w:p>
-      <w:pPr>
-        <w:pStyle w:val="Titre1"/>
-        <w:rPr>
-          <w:noProof/>
-        </w:rPr>
-      </w:pPr>
-    </w:p>
-    <w:p>
-      <w:pPr>
-        <w:pStyle w:val="Titre1"/>
-        <w:rPr>
-          <w:noProof/>
-        </w:rPr>
-      </w:pPr>
-      <w:r>
-        <w:rPr>
-          <w:noProof/>
-        </w:rPr>
-        <w:t xml:space="preserve">Accueil : </w:t>
-      </w:r>
-      <w:r>
-        <w:rPr>
-          <w:noProof/>
-        </w:rPr>
-        <w:t xml:space="preserve"> PAGE_1</w:t>
-      </w:r>
-    </w:p>
-    <w:p>
-      <w:r>
-        <w:rPr>
-          <w:noProof/>
-        </w:rPr>
+    <w:p>
+      <w:pPr>
+        <w:pStyle w:val="Normal"/>
+        <w:rPr/>
+      </w:pPr>
+      <w:r>
+        <w:rPr/>
+      </w:r>
+    </w:p>
+    <w:p>
+      <w:pPr>
+        <w:pStyle w:val="Heading1"/>
+        <w:rPr/>
+      </w:pPr>
+      <w:r>
+        <w:rPr/>
+        <w:t>Settings : PAGE_0</w:t>
+      </w:r>
+    </w:p>
+    <w:p>
+      <w:pPr>
+        <w:pStyle w:val="Heading1"/>
+        <w:rPr/>
+      </w:pPr>
+      <w:r>
+        <w:rPr/>
+      </w:r>
+    </w:p>
+    <w:p>
+      <w:pPr>
+        <w:pStyle w:val="Heading1"/>
+        <w:rPr/>
+      </w:pPr>
+      <w:r>
+        <w:rPr/>
         <w:drawing>
-          <wp:inline distT="0" distB="0" distL="0" distR="0" wp14:anchorId="2B237F53" wp14:editId="2CCC1A31">
-            <wp:extent cx="5760720" cy="3149600"/>
+          <wp:anchor behindDoc="0" distT="0" distB="0" distL="0" distR="0" simplePos="0" locked="0" layoutInCell="0" allowOverlap="1" relativeHeight="15">
+            <wp:simplePos x="0" y="0"/>
+            <wp:positionH relativeFrom="column">
+              <wp:align>center</wp:align>
+            </wp:positionH>
+            <wp:positionV relativeFrom="paragraph">
+              <wp:posOffset>635</wp:posOffset>
+            </wp:positionV>
+            <wp:extent cx="5760720" cy="3168650"/>
             <wp:effectExtent l="0" t="0" r="0" b="0"/>
-            <wp:docPr id="7" name="Image 7"/>
+            <wp:wrapSquare wrapText="largest"/>
+            <wp:docPr id="1" name="Image2" descr=""/>
             <wp:cNvGraphicFramePr>
               <a:graphicFrameLocks xmlns:a="http://schemas.openxmlformats.org/drawingml/2006/main" noChangeAspect="1"/>
             </wp:cNvGraphicFramePr>
@@ -48,16 +57,74 @@
               <a:graphicData uri="http://schemas.openxmlformats.org/drawingml/2006/picture">
                 <pic:pic xmlns:pic="http://schemas.openxmlformats.org/drawingml/2006/picture">
                   <pic:nvPicPr>
-                    <pic:cNvPr id="1" name=""/>
-                    <pic:cNvPicPr/>
+                    <pic:cNvPr id="1" name="Image2" descr=""/>
+                    <pic:cNvPicPr>
+                      <a:picLocks noChangeAspect="1" noChangeArrowheads="1"/>
+                    </pic:cNvPicPr>
                   </pic:nvPicPr>
                   <pic:blipFill>
-                    <a:blip r:embed="rId6"/>
+                    <a:blip r:embed="rId2"/>
                     <a:stretch>
                       <a:fillRect/>
                     </a:stretch>
                   </pic:blipFill>
-                  <pic:spPr>
+                  <pic:spPr bwMode="auto">
+                    <a:xfrm>
+                      <a:off x="0" y="0"/>
+                      <a:ext cx="5760720" cy="3168650"/>
+                    </a:xfrm>
+                    <a:prstGeom prst="rect">
+                      <a:avLst/>
+                    </a:prstGeom>
+                  </pic:spPr>
+                </pic:pic>
+              </a:graphicData>
+            </a:graphic>
+          </wp:anchor>
+        </w:drawing>
+      </w:r>
+    </w:p>
+    <w:p>
+      <w:pPr>
+        <w:pStyle w:val="Heading1"/>
+        <w:rPr/>
+      </w:pPr>
+      <w:r>
+        <w:rPr/>
+        <w:t>Accueil :  PAGE_1</w:t>
+      </w:r>
+    </w:p>
+    <w:p>
+      <w:pPr>
+        <w:pStyle w:val="Normal"/>
+        <w:rPr/>
+      </w:pPr>
+      <w:r>
+        <w:rPr/>
+        <w:drawing>
+          <wp:inline distT="0" distB="0" distL="0" distR="0">
+            <wp:extent cx="5760720" cy="3149600"/>
+            <wp:effectExtent l="0" t="0" r="0" b="0"/>
+            <wp:docPr id="2" name="Image 7" descr=""/>
+            <wp:cNvGraphicFramePr>
+              <a:graphicFrameLocks xmlns:a="http://schemas.openxmlformats.org/drawingml/2006/main" noChangeAspect="1"/>
+            </wp:cNvGraphicFramePr>
+            <a:graphic xmlns:a="http://schemas.openxmlformats.org/drawingml/2006/main">
+              <a:graphicData uri="http://schemas.openxmlformats.org/drawingml/2006/picture">
+                <pic:pic xmlns:pic="http://schemas.openxmlformats.org/drawingml/2006/picture">
+                  <pic:nvPicPr>
+                    <pic:cNvPr id="2" name="Image 7" descr=""/>
+                    <pic:cNvPicPr>
+                      <a:picLocks noChangeAspect="1" noChangeArrowheads="1"/>
+                    </pic:cNvPicPr>
+                  </pic:nvPicPr>
+                  <pic:blipFill>
+                    <a:blip r:embed="rId3"/>
+                    <a:stretch>
+                      <a:fillRect/>
+                    </a:stretch>
+                  </pic:blipFill>
+                  <pic:spPr bwMode="auto">
                     <a:xfrm>
                       <a:off x="0" y="0"/>
                       <a:ext cx="5760720" cy="3149600"/>
@@ -75,29 +142,35 @@
     </w:p>
     <w:p>
       <w:pPr>
-        <w:pStyle w:val="Titre2"/>
-      </w:pPr>
-      <w:r>
+        <w:pStyle w:val="Heading2"/>
+        <w:rPr/>
+      </w:pPr>
+      <w:r>
+        <w:rPr/>
         <w:t>Export : PAGE_1_1</w:t>
       </w:r>
     </w:p>
     <w:p>
       <w:pPr>
-        <w:rPr>
-          <w:noProof/>
-        </w:rPr>
-      </w:pPr>
-    </w:p>
-    <w:p>
-      <w:r>
-        <w:rPr>
-          <w:noProof/>
-        </w:rPr>
+        <w:pStyle w:val="Normal"/>
+        <w:rPr/>
+      </w:pPr>
+      <w:r>
+        <w:rPr/>
+      </w:r>
+    </w:p>
+    <w:p>
+      <w:pPr>
+        <w:pStyle w:val="Normal"/>
+        <w:rPr/>
+      </w:pPr>
+      <w:r>
+        <w:rPr/>
         <w:drawing>
-          <wp:inline distT="0" distB="0" distL="0" distR="0" wp14:anchorId="0777F716" wp14:editId="05882254">
-            <wp:extent cx="5522976" cy="3032125"/>
-            <wp:effectExtent l="0" t="0" r="1905" b="0"/>
-            <wp:docPr id="8" name="Image 8"/>
+          <wp:inline distT="0" distB="0" distL="0" distR="0">
+            <wp:extent cx="5523230" cy="3032125"/>
+            <wp:effectExtent l="0" t="0" r="0" b="0"/>
+            <wp:docPr id="3" name="Image 8" descr=""/>
             <wp:cNvGraphicFramePr>
               <a:graphicFrameLocks xmlns:a="http://schemas.openxmlformats.org/drawingml/2006/main" noChangeAspect="1"/>
             </wp:cNvGraphicFramePr>
@@ -105,89 +178,22 @@
               <a:graphicData uri="http://schemas.openxmlformats.org/drawingml/2006/picture">
                 <pic:pic xmlns:pic="http://schemas.openxmlformats.org/drawingml/2006/picture">
                   <pic:nvPicPr>
-                    <pic:cNvPr id="1" name=""/>
-                    <pic:cNvPicPr/>
+                    <pic:cNvPr id="3" name="Image 8" descr=""/>
+                    <pic:cNvPicPr>
+                      <a:picLocks noChangeAspect="1" noChangeArrowheads="1"/>
+                    </pic:cNvPicPr>
                   </pic:nvPicPr>
-                  <pic:blipFill rotWithShape="1">
-                    <a:blip r:embed="rId7"/>
-                    <a:srcRect r="4127"/>
-                    <a:stretch/>
+                  <pic:blipFill>
+                    <a:blip r:embed="rId4"/>
+                    <a:srcRect l="0" t="0" r="4125" b="0"/>
+                    <a:stretch>
+                      <a:fillRect/>
+                    </a:stretch>
                   </pic:blipFill>
                   <pic:spPr bwMode="auto">
                     <a:xfrm>
                       <a:off x="0" y="0"/>
-                      <a:ext cx="5522976" cy="3032125"/>
-                    </a:xfrm>
-                    <a:prstGeom prst="rect">
-                      <a:avLst/>
-                    </a:prstGeom>
-                    <a:ln>
-                      <a:noFill/>
-                    </a:ln>
-                    <a:extLst>
-                      <a:ext uri="{53640926-AAD7-44D8-BBD7-CCE9431645EC}">
-                        <a14:shadowObscured xmlns:a14="http://schemas.microsoft.com/office/drawing/2010/main"/>
-                      </a:ext>
-                    </a:extLst>
-                  </pic:spPr>
-                </pic:pic>
-              </a:graphicData>
-            </a:graphic>
-          </wp:inline>
-        </w:drawing>
-      </w:r>
-    </w:p>
-    <w:p>
-      <w:pPr>
-        <w:pStyle w:val="Titre1"/>
-      </w:pPr>
-      <w:r>
-        <w:lastRenderedPageBreak/>
-        <w:t>Settings</w:t>
-      </w:r>
-      <w:r>
-        <w:t> : PAGE_2</w:t>
-      </w:r>
-      <w:r>
-        <w:t xml:space="preserve"> à faire</w:t>
-      </w:r>
-    </w:p>
-    <w:p>
-      <w:r>
-        <w:rPr>
-          <w:noProof/>
-        </w:rPr>
-        <w:drawing>
-          <wp:inline distT="0" distB="0" distL="0" distR="0" wp14:anchorId="3E3A0CC8" wp14:editId="252682D3">
-            <wp:extent cx="5760720" cy="3282950"/>
-            <wp:effectExtent l="0" t="0" r="0" b="0"/>
-            <wp:docPr id="1" name="Image 1" descr="Une image contenant capture d’écran, Rectangle, texte, diagramme&#10;&#10;Description générée automatiquement"/>
-            <wp:cNvGraphicFramePr>
-              <a:graphicFrameLocks xmlns:a="http://schemas.openxmlformats.org/drawingml/2006/main" noChangeAspect="1"/>
-            </wp:cNvGraphicFramePr>
-            <a:graphic xmlns:a="http://schemas.openxmlformats.org/drawingml/2006/main">
-              <a:graphicData uri="http://schemas.openxmlformats.org/drawingml/2006/picture">
-                <pic:pic xmlns:pic="http://schemas.openxmlformats.org/drawingml/2006/picture">
-                  <pic:nvPicPr>
-                    <pic:cNvPr id="1" name="Image 1" descr="Une image contenant capture d’écran, Rectangle, texte, diagramme&#10;&#10;Description générée automatiquement"/>
-                    <pic:cNvPicPr/>
-                  </pic:nvPicPr>
-                  <pic:blipFill>
-                    <a:blip r:embed="rId8">
-                      <a:extLst>
-                        <a:ext uri="{28A0092B-C50C-407E-A947-70E740481C1C}">
-                          <a14:useLocalDpi xmlns:a14="http://schemas.microsoft.com/office/drawing/2010/main" val="0"/>
-                        </a:ext>
-                      </a:extLst>
-                    </a:blip>
-                    <a:stretch>
-                      <a:fillRect/>
-                    </a:stretch>
-                  </pic:blipFill>
-                  <pic:spPr>
-                    <a:xfrm>
-                      <a:off x="0" y="0"/>
-                      <a:ext cx="5760720" cy="3282950"/>
+                      <a:ext cx="5523230" cy="3032125"/>
                     </a:xfrm>
                     <a:prstGeom prst="rect">
                       <a:avLst/>
@@ -200,42 +206,97 @@
         </w:drawing>
       </w:r>
     </w:p>
-    <w:p/>
-    <w:p/>
-    <w:p/>
-    <w:p/>
-    <w:p>
-      <w:pPr>
-        <w:pStyle w:val="Titre1"/>
-      </w:pPr>
-      <w:r>
+    <w:p>
+      <w:pPr>
+        <w:pStyle w:val="Heading1"/>
+        <w:rPr/>
+      </w:pPr>
+      <w:r>
+        <w:rPr/>
+        <w:t>Settings : PAGE_2 à faire</w:t>
+      </w:r>
+    </w:p>
+    <w:p>
+      <w:pPr>
+        <w:pStyle w:val="Normal"/>
+        <w:rPr/>
+      </w:pPr>
+      <w:r>
+        <w:rPr/>
+      </w:r>
+    </w:p>
+    <w:p>
+      <w:pPr>
+        <w:pStyle w:val="Normal"/>
+        <w:rPr/>
+      </w:pPr>
+      <w:r>
+        <w:rPr/>
+      </w:r>
+    </w:p>
+    <w:p>
+      <w:pPr>
+        <w:pStyle w:val="Normal"/>
+        <w:rPr/>
+      </w:pPr>
+      <w:r>
+        <w:rPr/>
+      </w:r>
+    </w:p>
+    <w:p>
+      <w:pPr>
+        <w:pStyle w:val="Normal"/>
+        <w:rPr/>
+      </w:pPr>
+      <w:r>
+        <w:rPr/>
+      </w:r>
+    </w:p>
+    <w:p>
+      <w:pPr>
+        <w:pStyle w:val="Normal"/>
+        <w:rPr/>
+      </w:pPr>
+      <w:r>
+        <w:rPr/>
+      </w:r>
+    </w:p>
+    <w:p>
+      <w:pPr>
+        <w:pStyle w:val="Heading1"/>
+        <w:rPr/>
+      </w:pPr>
+      <w:r>
+        <w:rPr/>
         <w:t>Type 1 :</w:t>
       </w:r>
     </w:p>
     <w:p>
       <w:pPr>
-        <w:pStyle w:val="Titre2"/>
-        <w:rPr>
-          <w:noProof/>
-        </w:rPr>
-      </w:pPr>
-      <w:r>
-        <w:t xml:space="preserve"> Accueil type 1 : </w:t>
-      </w:r>
-      <w:r>
-        <w:t xml:space="preserve"> PAGE_3_1</w:t>
-      </w:r>
-    </w:p>
-    <w:p>
-      <w:r>
-        <w:rPr>
-          <w:noProof/>
-        </w:rPr>
+        <w:pStyle w:val="Heading2"/>
+        <w:rPr/>
+      </w:pPr>
+      <w:r>
+        <w:rPr/>
+        <w:t xml:space="preserve"> </w:t>
+      </w:r>
+      <w:r>
+        <w:rPr/>
+        <w:t>Accueil type 1 :  PAGE_3_1</w:t>
+      </w:r>
+    </w:p>
+    <w:p>
+      <w:pPr>
+        <w:pStyle w:val="Normal"/>
+        <w:rPr/>
+      </w:pPr>
+      <w:r>
+        <w:rPr/>
         <w:drawing>
-          <wp:inline distT="0" distB="0" distL="0" distR="0" wp14:anchorId="415B7729" wp14:editId="389340F7">
-            <wp:extent cx="5574182" cy="3061970"/>
-            <wp:effectExtent l="0" t="0" r="7620" b="5080"/>
-            <wp:docPr id="10" name="Image 10"/>
+          <wp:inline distT="0" distB="0" distL="0" distR="0">
+            <wp:extent cx="5574030" cy="3061970"/>
+            <wp:effectExtent l="0" t="0" r="0" b="0"/>
+            <wp:docPr id="4" name="Image 10" descr=""/>
             <wp:cNvGraphicFramePr>
               <a:graphicFrameLocks xmlns:a="http://schemas.openxmlformats.org/drawingml/2006/main" noChangeAspect="1"/>
             </wp:cNvGraphicFramePr>
@@ -243,30 +304,26 @@
               <a:graphicData uri="http://schemas.openxmlformats.org/drawingml/2006/picture">
                 <pic:pic xmlns:pic="http://schemas.openxmlformats.org/drawingml/2006/picture">
                   <pic:nvPicPr>
-                    <pic:cNvPr id="1" name=""/>
-                    <pic:cNvPicPr/>
+                    <pic:cNvPr id="4" name="Image 10" descr=""/>
+                    <pic:cNvPicPr>
+                      <a:picLocks noChangeAspect="1" noChangeArrowheads="1"/>
+                    </pic:cNvPicPr>
                   </pic:nvPicPr>
-                  <pic:blipFill rotWithShape="1">
-                    <a:blip r:embed="rId9"/>
-                    <a:srcRect r="3238"/>
-                    <a:stretch/>
+                  <pic:blipFill>
+                    <a:blip r:embed="rId5"/>
+                    <a:srcRect l="0" t="0" r="3238" b="0"/>
+                    <a:stretch>
+                      <a:fillRect/>
+                    </a:stretch>
                   </pic:blipFill>
                   <pic:spPr bwMode="auto">
                     <a:xfrm>
                       <a:off x="0" y="0"/>
-                      <a:ext cx="5574182" cy="3061970"/>
+                      <a:ext cx="5574030" cy="3061970"/>
                     </a:xfrm>
                     <a:prstGeom prst="rect">
                       <a:avLst/>
                     </a:prstGeom>
-                    <a:ln>
-                      <a:noFill/>
-                    </a:ln>
-                    <a:extLst>
-                      <a:ext uri="{53640926-AAD7-44D8-BBD7-CCE9431645EC}">
-                        <a14:shadowObscured xmlns:a14="http://schemas.microsoft.com/office/drawing/2010/main"/>
-                      </a:ext>
-                    </a:extLst>
                   </pic:spPr>
                 </pic:pic>
               </a:graphicData>
@@ -275,34 +332,22 @@
         </w:drawing>
       </w:r>
       <w:r>
-        <w:rPr>
-          <w:noProof/>
-        </w:rPr>
-        <w:t>Inventaire</w:t>
-      </w:r>
-      <w:r>
-        <w:rPr>
-          <w:noProof/>
-        </w:rPr>
-        <w:t> : PAGE_3_2</w:t>
-      </w:r>
-    </w:p>
-    <w:p>
-      <w:pPr>
-        <w:rPr>
-          <w:noProof/>
-        </w:rPr>
-      </w:pPr>
-      <w:r>
-        <w:rPr>
-          <w:noProof/>
-        </w:rPr>
-        <w:lastRenderedPageBreak/>
+        <w:rPr/>
+        <w:t>Inventaire : PAGE_3_2</w:t>
+      </w:r>
+    </w:p>
+    <w:p>
+      <w:pPr>
+        <w:pStyle w:val="Normal"/>
+        <w:rPr/>
+      </w:pPr>
+      <w:r>
+        <w:rPr/>
         <w:drawing>
-          <wp:inline distT="0" distB="0" distL="0" distR="0" wp14:anchorId="760B4A3E" wp14:editId="426E1147">
+          <wp:inline distT="0" distB="0" distL="0" distR="0">
             <wp:extent cx="5760720" cy="3038475"/>
-            <wp:effectExtent l="0" t="0" r="0" b="9525"/>
-            <wp:docPr id="13" name="Image 13"/>
+            <wp:effectExtent l="0" t="0" r="0" b="0"/>
+            <wp:docPr id="5" name="Image 13" descr=""/>
             <wp:cNvGraphicFramePr>
               <a:graphicFrameLocks xmlns:a="http://schemas.openxmlformats.org/drawingml/2006/main" noChangeAspect="1"/>
             </wp:cNvGraphicFramePr>
@@ -310,16 +355,18 @@
               <a:graphicData uri="http://schemas.openxmlformats.org/drawingml/2006/picture">
                 <pic:pic xmlns:pic="http://schemas.openxmlformats.org/drawingml/2006/picture">
                   <pic:nvPicPr>
-                    <pic:cNvPr id="1" name=""/>
-                    <pic:cNvPicPr/>
+                    <pic:cNvPr id="5" name="Image 13" descr=""/>
+                    <pic:cNvPicPr>
+                      <a:picLocks noChangeAspect="1" noChangeArrowheads="1"/>
+                    </pic:cNvPicPr>
                   </pic:nvPicPr>
                   <pic:blipFill>
-                    <a:blip r:embed="rId10"/>
+                    <a:blip r:embed="rId6"/>
                     <a:stretch>
                       <a:fillRect/>
                     </a:stretch>
                   </pic:blipFill>
-                  <pic:spPr>
+                  <pic:spPr bwMode="auto">
                     <a:xfrm>
                       <a:off x="0" y="0"/>
                       <a:ext cx="5760720" cy="3038475"/>
@@ -337,24 +384,30 @@
     </w:p>
     <w:p>
       <w:pPr>
+        <w:pStyle w:val="Normal"/>
         <w:rPr>
           <w:rStyle w:val="Titre2Car"/>
         </w:rPr>
       </w:pPr>
-    </w:p>
-    <w:p>
-      <w:pPr>
+      <w:r>
+        <w:rPr/>
+      </w:r>
+    </w:p>
+    <w:p>
+      <w:pPr>
+        <w:pStyle w:val="Normal"/>
         <w:rPr>
           <w:rStyle w:val="Titre2Car"/>
         </w:rPr>
       </w:pPr>
-    </w:p>
-    <w:p>
-      <w:pPr>
-        <w:pStyle w:val="Titre2"/>
-        <w:rPr>
-          <w:noProof/>
-        </w:rPr>
+      <w:r>
+        <w:rPr/>
+      </w:r>
+    </w:p>
+    <w:p>
+      <w:pPr>
+        <w:pStyle w:val="Heading2"/>
+        <w:rPr/>
       </w:pPr>
       <w:r>
         <w:rPr>
@@ -363,33 +416,22 @@
         <w:t>Plans</w:t>
       </w:r>
       <w:r>
-        <w:rPr>
-          <w:noProof/>
-        </w:rPr>
-        <w:t xml:space="preserve"> : </w:t>
-      </w:r>
-      <w:r>
-        <w:rPr>
-          <w:noProof/>
-        </w:rPr>
-        <w:t xml:space="preserve"> PAGE_3_3</w:t>
-      </w:r>
-    </w:p>
-    <w:p>
-      <w:pPr>
-        <w:rPr>
-          <w:noProof/>
-        </w:rPr>
-      </w:pPr>
-      <w:r>
-        <w:rPr>
-          <w:noProof/>
-        </w:rPr>
+        <w:rPr/>
+        <w:t> :  PAGE_3_3</w:t>
+      </w:r>
+    </w:p>
+    <w:p>
+      <w:pPr>
+        <w:pStyle w:val="Normal"/>
+        <w:rPr/>
+      </w:pPr>
+      <w:r>
+        <w:rPr/>
         <w:drawing>
-          <wp:inline distT="0" distB="0" distL="0" distR="0" wp14:anchorId="3CEB8E37" wp14:editId="44E384C7">
+          <wp:inline distT="0" distB="0" distL="0" distR="0">
             <wp:extent cx="5760720" cy="3138170"/>
-            <wp:effectExtent l="0" t="0" r="0" b="5080"/>
-            <wp:docPr id="18" name="Image 18"/>
+            <wp:effectExtent l="0" t="0" r="0" b="0"/>
+            <wp:docPr id="6" name="Image 18" descr=""/>
             <wp:cNvGraphicFramePr>
               <a:graphicFrameLocks xmlns:a="http://schemas.openxmlformats.org/drawingml/2006/main" noChangeAspect="1"/>
             </wp:cNvGraphicFramePr>
@@ -397,16 +439,18 @@
               <a:graphicData uri="http://schemas.openxmlformats.org/drawingml/2006/picture">
                 <pic:pic xmlns:pic="http://schemas.openxmlformats.org/drawingml/2006/picture">
                   <pic:nvPicPr>
-                    <pic:cNvPr id="1" name=""/>
-                    <pic:cNvPicPr/>
+                    <pic:cNvPr id="6" name="Image 18" descr=""/>
+                    <pic:cNvPicPr>
+                      <a:picLocks noChangeAspect="1" noChangeArrowheads="1"/>
+                    </pic:cNvPicPr>
                   </pic:nvPicPr>
                   <pic:blipFill>
-                    <a:blip r:embed="rId11"/>
+                    <a:blip r:embed="rId7"/>
                     <a:stretch>
                       <a:fillRect/>
                     </a:stretch>
                   </pic:blipFill>
-                  <pic:spPr>
+                  <pic:spPr bwMode="auto">
                     <a:xfrm>
                       <a:off x="0" y="0"/>
                       <a:ext cx="5760720" cy="3138170"/>
@@ -424,55 +468,44 @@
     </w:p>
     <w:p>
       <w:pPr>
-        <w:rPr>
-          <w:noProof/>
-        </w:rPr>
-      </w:pPr>
-    </w:p>
-    <w:p>
-      <w:pPr>
-        <w:pStyle w:val="Titre2"/>
-        <w:rPr>
-          <w:noProof/>
-        </w:rPr>
-      </w:pPr>
-      <w:r>
-        <w:rPr>
-          <w:noProof/>
-        </w:rPr>
-        <w:t>Recherche image :</w:t>
-      </w:r>
-      <w:r>
-        <w:rPr>
-          <w:noProof/>
-        </w:rPr>
-        <w:t xml:space="preserve"> PAGE_3_4</w:t>
-      </w:r>
-      <w:r>
-        <w:rPr>
-          <w:noProof/>
-        </w:rPr>
-        <w:t xml:space="preserve"> </w:t>
-      </w:r>
-    </w:p>
-    <w:p>
-      <w:pPr>
-        <w:rPr>
-          <w:noProof/>
-        </w:rPr>
-      </w:pPr>
-    </w:p>
-    <w:p>
-      <w:r>
-        <w:rPr>
-          <w:noProof/>
-        </w:rPr>
-        <w:lastRenderedPageBreak/>
+        <w:pStyle w:val="Normal"/>
+        <w:rPr/>
+      </w:pPr>
+      <w:r>
+        <w:rPr/>
+      </w:r>
+    </w:p>
+    <w:p>
+      <w:pPr>
+        <w:pStyle w:val="Heading2"/>
+        <w:rPr/>
+      </w:pPr>
+      <w:r>
+        <w:rPr/>
+        <w:t xml:space="preserve">Recherche image : PAGE_3_4 </w:t>
+      </w:r>
+    </w:p>
+    <w:p>
+      <w:pPr>
+        <w:pStyle w:val="Normal"/>
+        <w:rPr/>
+      </w:pPr>
+      <w:r>
+        <w:rPr/>
+      </w:r>
+    </w:p>
+    <w:p>
+      <w:pPr>
+        <w:pStyle w:val="Normal"/>
+        <w:rPr/>
+      </w:pPr>
+      <w:r>
+        <w:rPr/>
         <w:drawing>
-          <wp:inline distT="0" distB="0" distL="0" distR="0" wp14:anchorId="5B363AAD" wp14:editId="4C79FC65">
+          <wp:inline distT="0" distB="0" distL="0" distR="0">
             <wp:extent cx="5760720" cy="3131185"/>
             <wp:effectExtent l="0" t="0" r="0" b="0"/>
-            <wp:docPr id="19" name="Image 19"/>
+            <wp:docPr id="7" name="Image 19" descr=""/>
             <wp:cNvGraphicFramePr>
               <a:graphicFrameLocks xmlns:a="http://schemas.openxmlformats.org/drawingml/2006/main" noChangeAspect="1"/>
             </wp:cNvGraphicFramePr>
@@ -480,16 +513,18 @@
               <a:graphicData uri="http://schemas.openxmlformats.org/drawingml/2006/picture">
                 <pic:pic xmlns:pic="http://schemas.openxmlformats.org/drawingml/2006/picture">
                   <pic:nvPicPr>
-                    <pic:cNvPr id="1" name=""/>
-                    <pic:cNvPicPr/>
+                    <pic:cNvPr id="7" name="Image 19" descr=""/>
+                    <pic:cNvPicPr>
+                      <a:picLocks noChangeAspect="1" noChangeArrowheads="1"/>
+                    </pic:cNvPicPr>
                   </pic:nvPicPr>
                   <pic:blipFill>
-                    <a:blip r:embed="rId12"/>
+                    <a:blip r:embed="rId8"/>
                     <a:stretch>
                       <a:fillRect/>
                     </a:stretch>
                   </pic:blipFill>
-                  <pic:spPr>
+                  <pic:spPr bwMode="auto">
                     <a:xfrm>
                       <a:off x="0" y="0"/>
                       <a:ext cx="5760720" cy="3131185"/>
@@ -507,71 +542,58 @@
     </w:p>
     <w:p>
       <w:pPr>
-        <w:pStyle w:val="Paragraphedeliste"/>
+        <w:pStyle w:val="ListParagraph"/>
         <w:numPr>
           <w:ilvl w:val="0"/>
           <w:numId w:val="1"/>
         </w:numPr>
-      </w:pPr>
-      <w:r>
+        <w:rPr/>
+      </w:pPr>
+      <w:r>
+        <w:rPr/>
         <w:t>PAGE_POPUP_2</w:t>
       </w:r>
     </w:p>
-    <w:p/>
-    <w:p>
-      <w:pPr>
-        <w:rPr>
-          <w:noProof/>
-        </w:rPr>
-      </w:pPr>
-    </w:p>
-    <w:p>
-      <w:pPr>
-        <w:pStyle w:val="Titre3"/>
-        <w:rPr>
-          <w:noProof/>
-        </w:rPr>
-      </w:pPr>
-      <w:r>
-        <w:rPr>
-          <w:noProof/>
-        </w:rPr>
-        <w:t>Recherche référence :</w:t>
-      </w:r>
-      <w:r>
-        <w:rPr>
-          <w:noProof/>
-        </w:rPr>
-        <w:t xml:space="preserve"> PAGE</w:t>
-      </w:r>
-      <w:r>
-        <w:rPr>
-          <w:noProof/>
-        </w:rPr>
-        <w:t>_</w:t>
-      </w:r>
-      <w:r>
-        <w:rPr>
-          <w:noProof/>
-        </w:rPr>
-        <w:t>5_1</w:t>
-      </w:r>
-    </w:p>
-    <w:p>
-      <w:pPr>
-        <w:rPr>
-          <w:noProof/>
-        </w:rPr>
-      </w:pPr>
-      <w:r>
-        <w:rPr>
-          <w:noProof/>
-        </w:rPr>
+    <w:p>
+      <w:pPr>
+        <w:pStyle w:val="Normal"/>
+        <w:rPr/>
+      </w:pPr>
+      <w:r>
+        <w:rPr/>
+      </w:r>
+    </w:p>
+    <w:p>
+      <w:pPr>
+        <w:pStyle w:val="Normal"/>
+        <w:rPr/>
+      </w:pPr>
+      <w:r>
+        <w:rPr/>
+      </w:r>
+    </w:p>
+    <w:p>
+      <w:pPr>
+        <w:pStyle w:val="Heading3"/>
+        <w:rPr/>
+      </w:pPr>
+      <w:r>
+        <w:rPr/>
+        <w:t>Recherche référence : PAGE_5_1</w:t>
+      </w:r>
+    </w:p>
+    <w:p>
+      <w:pPr>
+        <w:pStyle w:val="Normal"/>
+        <w:rPr/>
+      </w:pPr>
+      <w:r>
+        <w:rPr/>
         <w:drawing>
-          <wp:inline distT="0" distB="0" distL="0" distR="0" wp14:anchorId="211333BE" wp14:editId="64B27D6E">
+          <wp:inline distT="0" distB="0" distL="0" distR="0">
             <wp:extent cx="5760720" cy="3122930"/>
-            <wp:effectExtent l="0" t="0" r="0" b="1270"/>
-            <wp:docPr id="21" name="Image 21"/>
+            <wp:effectExtent l="0" t="0" r="0" b="0"/>
+            <wp:docPr id="8" name="Image 21" descr=""/>
             <wp:cNvGraphicFramePr>
               <a:graphicFrameLocks xmlns:a="http://schemas.openxmlformats.org/drawingml/2006/main" noChangeAspect="1"/>
             </wp:cNvGraphicFramePr>
@@ -579,16 +601,18 @@
               <a:graphicData uri="http://schemas.openxmlformats.org/drawingml/2006/picture">
                 <pic:pic xmlns:pic="http://schemas.openxmlformats.org/drawingml/2006/picture">
                   <pic:nvPicPr>
-                    <pic:cNvPr id="1" name=""/>
-                    <pic:cNvPicPr/>
+                    <pic:cNvPr id="8" name="Image 21" descr=""/>
+                    <pic:cNvPicPr>
+                      <a:picLocks noChangeAspect="1" noChangeArrowheads="1"/>
+                    </pic:cNvPicPr>
                   </pic:nvPicPr>
                   <pic:blipFill>
-                    <a:blip r:embed="rId13"/>
+                    <a:blip r:embed="rId9"/>
                     <a:stretch>
                       <a:fillRect/>
                     </a:stretch>
                   </pic:blipFill>
-                  <pic:spPr>
+                  <pic:spPr bwMode="auto">
                     <a:xfrm>
                       <a:off x="0" y="0"/>
                       <a:ext cx="5760720" cy="3122930"/>
@@ -606,32 +630,26 @@
     </w:p>
     <w:p>
       <w:pPr>
-        <w:pStyle w:val="Titre3"/>
-        <w:rPr>
-          <w:noProof/>
-        </w:rPr>
-      </w:pPr>
-      <w:r>
-        <w:rPr>
-          <w:noProof/>
-        </w:rPr>
-        <w:lastRenderedPageBreak/>
-        <w:t>PAGE_</w:t>
-      </w:r>
-      <w:r>
-        <w:rPr>
-          <w:noProof/>
-        </w:rPr>
-        <w:t>3_4</w:t>
-      </w:r>
-    </w:p>
-    <w:p>
-      <w:r>
+        <w:pStyle w:val="Heading3"/>
+        <w:rPr/>
+      </w:pPr>
+      <w:r>
+        <w:rPr/>
+        <w:t>PAGE_3_4</w:t>
+      </w:r>
+    </w:p>
+    <w:p>
+      <w:pPr>
+        <w:pStyle w:val="Normal"/>
+        <w:rPr/>
+      </w:pPr>
+      <w:r>
+        <w:rPr/>
         <w:drawing>
-          <wp:inline distT="0" distB="0" distL="0" distR="0" wp14:anchorId="2E234259" wp14:editId="084DCBA5">
+          <wp:inline distT="0" distB="0" distL="0" distR="0">
             <wp:extent cx="5760720" cy="3167380"/>
             <wp:effectExtent l="0" t="0" r="0" b="0"/>
-            <wp:docPr id="22" name="Image 22"/>
+            <wp:docPr id="9" name="Image 22" descr=""/>
             <wp:cNvGraphicFramePr>
               <a:graphicFrameLocks xmlns:a="http://schemas.openxmlformats.org/drawingml/2006/main" noChangeAspect="1"/>
             </wp:cNvGraphicFramePr>
@@ -639,16 +657,18 @@
               <a:graphicData uri="http://schemas.openxmlformats.org/drawingml/2006/picture">
                 <pic:pic xmlns:pic="http://schemas.openxmlformats.org/drawingml/2006/picture">
                   <pic:nvPicPr>
-                    <pic:cNvPr id="1" name=""/>
-                    <pic:cNvPicPr/>
+                    <pic:cNvPr id="9" name="Image 22" descr=""/>
+                    <pic:cNvPicPr>
+                      <a:picLocks noChangeAspect="1" noChangeArrowheads="1"/>
+                    </pic:cNvPicPr>
                   </pic:nvPicPr>
                   <pic:blipFill>
-                    <a:blip r:embed="rId14"/>
+                    <a:blip r:embed="rId10"/>
                     <a:stretch>
                       <a:fillRect/>
                     </a:stretch>
                   </pic:blipFill>
-                  <pic:spPr>
+                  <pic:spPr bwMode="auto">
                     <a:xfrm>
                       <a:off x="0" y="0"/>
                       <a:ext cx="5760720" cy="3167380"/>
@@ -664,37 +684,73 @@
         </w:drawing>
       </w:r>
     </w:p>
-    <w:p/>
-    <w:p/>
-    <w:p/>
-    <w:p/>
-    <w:p>
-      <w:pPr>
-        <w:pStyle w:val="Titre2"/>
-      </w:pPr>
-      <w:r>
-        <w:lastRenderedPageBreak/>
-        <w:t>Modification accueil</w:t>
-      </w:r>
-      <w:r>
-        <w:t> : PAGE_3_6_1</w:t>
-      </w:r>
-    </w:p>
-    <w:p>
-      <w:pPr>
-        <w:pStyle w:val="Titre2"/>
-      </w:pPr>
-    </w:p>
-    <w:p>
-      <w:pPr>
-        <w:pStyle w:val="Titre2"/>
-      </w:pPr>
-      <w:r>
+    <w:p>
+      <w:pPr>
+        <w:pStyle w:val="Normal"/>
+        <w:rPr/>
+      </w:pPr>
+      <w:r>
+        <w:rPr/>
+      </w:r>
+    </w:p>
+    <w:p>
+      <w:pPr>
+        <w:pStyle w:val="Normal"/>
+        <w:rPr/>
+      </w:pPr>
+      <w:r>
+        <w:rPr/>
+      </w:r>
+    </w:p>
+    <w:p>
+      <w:pPr>
+        <w:pStyle w:val="Normal"/>
+        <w:rPr/>
+      </w:pPr>
+      <w:r>
+        <w:rPr/>
+      </w:r>
+    </w:p>
+    <w:p>
+      <w:pPr>
+        <w:pStyle w:val="Normal"/>
+        <w:rPr/>
+      </w:pPr>
+      <w:r>
+        <w:rPr/>
+      </w:r>
+    </w:p>
+    <w:p>
+      <w:pPr>
+        <w:pStyle w:val="Heading2"/>
+        <w:rPr/>
+      </w:pPr>
+      <w:r>
+        <w:rPr/>
+        <w:t>Modification accueil : PAGE_3_6_1</w:t>
+      </w:r>
+    </w:p>
+    <w:p>
+      <w:pPr>
+        <w:pStyle w:val="Heading2"/>
+        <w:rPr/>
+      </w:pPr>
+      <w:r>
+        <w:rPr/>
+      </w:r>
+    </w:p>
+    <w:p>
+      <w:pPr>
+        <w:pStyle w:val="Heading2"/>
+        <w:rPr/>
+      </w:pPr>
+      <w:r>
+        <w:rPr/>
         <w:drawing>
-          <wp:inline distT="0" distB="0" distL="0" distR="0" wp14:anchorId="0BE942CB" wp14:editId="07DFFCE8">
+          <wp:inline distT="0" distB="0" distL="0" distR="0">
             <wp:extent cx="5760720" cy="3102610"/>
-            <wp:effectExtent l="0" t="0" r="0" b="2540"/>
-            <wp:docPr id="23" name="Image 23"/>
+            <wp:effectExtent l="0" t="0" r="0" b="0"/>
+            <wp:docPr id="10" name="Image 23" descr=""/>
             <wp:cNvGraphicFramePr>
               <a:graphicFrameLocks xmlns:a="http://schemas.openxmlformats.org/drawingml/2006/main" noChangeAspect="1"/>
             </wp:cNvGraphicFramePr>
@@ -702,16 +758,18 @@
               <a:graphicData uri="http://schemas.openxmlformats.org/drawingml/2006/picture">
                 <pic:pic xmlns:pic="http://schemas.openxmlformats.org/drawingml/2006/picture">
                   <pic:nvPicPr>
-                    <pic:cNvPr id="1" name=""/>
-                    <pic:cNvPicPr/>
+                    <pic:cNvPr id="10" name="Image 23" descr=""/>
+                    <pic:cNvPicPr>
+                      <a:picLocks noChangeAspect="1" noChangeArrowheads="1"/>
+                    </pic:cNvPicPr>
                   </pic:nvPicPr>
                   <pic:blipFill>
-                    <a:blip r:embed="rId15"/>
+                    <a:blip r:embed="rId11"/>
                     <a:stretch>
                       <a:fillRect/>
                     </a:stretch>
                   </pic:blipFill>
-                  <pic:spPr>
+                  <pic:spPr bwMode="auto">
                     <a:xfrm>
                       <a:off x="0" y="0"/>
                       <a:ext cx="5760720" cy="3102610"/>
@@ -729,32 +787,26 @@
     </w:p>
     <w:p>
       <w:pPr>
-        <w:pStyle w:val="Titre2"/>
-        <w:rPr>
-          <w:noProof/>
-        </w:rPr>
-      </w:pPr>
-      <w:r>
-        <w:rPr>
-          <w:noProof/>
-        </w:rPr>
-        <w:t>Modification  section</w:t>
-      </w:r>
-      <w:r>
-        <w:rPr>
-          <w:noProof/>
-        </w:rPr>
-        <w:t> : PAGE_3_6_2</w:t>
-      </w:r>
-    </w:p>
-    <w:p>
-      <w:r>
-        <w:lastRenderedPageBreak/>
+        <w:pStyle w:val="Heading2"/>
+        <w:rPr/>
+      </w:pPr>
+      <w:r>
+        <w:rPr/>
+        <w:t>Modification  section : PAGE_3_6_2</w:t>
+      </w:r>
+    </w:p>
+    <w:p>
+      <w:pPr>
+        <w:pStyle w:val="Normal"/>
+        <w:rPr/>
+      </w:pPr>
+      <w:r>
+        <w:rPr/>
         <w:drawing>
-          <wp:inline distT="0" distB="0" distL="0" distR="0" wp14:anchorId="3C7BDBB3" wp14:editId="61B4888E">
+          <wp:inline distT="0" distB="0" distL="0" distR="0">
             <wp:extent cx="5760720" cy="3078480"/>
-            <wp:effectExtent l="0" t="0" r="0" b="7620"/>
-            <wp:docPr id="24" name="Image 24"/>
+            <wp:effectExtent l="0" t="0" r="0" b="0"/>
+            <wp:docPr id="11" name="Image 24" descr=""/>
             <wp:cNvGraphicFramePr>
               <a:graphicFrameLocks xmlns:a="http://schemas.openxmlformats.org/drawingml/2006/main" noChangeAspect="1"/>
             </wp:cNvGraphicFramePr>
@@ -762,16 +814,18 @@
               <a:graphicData uri="http://schemas.openxmlformats.org/drawingml/2006/picture">
                 <pic:pic xmlns:pic="http://schemas.openxmlformats.org/drawingml/2006/picture">
                   <pic:nvPicPr>
-                    <pic:cNvPr id="1" name=""/>
-                    <pic:cNvPicPr/>
+                    <pic:cNvPr id="11" name="Image 24" descr=""/>
+                    <pic:cNvPicPr>
+                      <a:picLocks noChangeAspect="1" noChangeArrowheads="1"/>
+                    </pic:cNvPicPr>
                   </pic:nvPicPr>
                   <pic:blipFill>
-                    <a:blip r:embed="rId16"/>
+                    <a:blip r:embed="rId12"/>
                     <a:stretch>
                       <a:fillRect/>
                     </a:stretch>
                   </pic:blipFill>
-                  <pic:spPr>
+                  <pic:spPr bwMode="auto">
                     <a:xfrm>
                       <a:off x="0" y="0"/>
                       <a:ext cx="5760720" cy="3078480"/>
@@ -787,11 +841,12 @@
         </w:drawing>
       </w:r>
       <w:r>
+        <w:rPr/>
         <w:drawing>
-          <wp:inline distT="0" distB="0" distL="0" distR="0" wp14:anchorId="717A2EAA" wp14:editId="41E8DA96">
+          <wp:inline distT="0" distB="0" distL="0" distR="0">
             <wp:extent cx="5760720" cy="3113405"/>
             <wp:effectExtent l="0" t="0" r="0" b="0"/>
-            <wp:docPr id="25" name="Image 25"/>
+            <wp:docPr id="12" name="Image 25" descr=""/>
             <wp:cNvGraphicFramePr>
               <a:graphicFrameLocks xmlns:a="http://schemas.openxmlformats.org/drawingml/2006/main" noChangeAspect="1"/>
             </wp:cNvGraphicFramePr>
@@ -799,16 +854,18 @@
               <a:graphicData uri="http://schemas.openxmlformats.org/drawingml/2006/picture">
                 <pic:pic xmlns:pic="http://schemas.openxmlformats.org/drawingml/2006/picture">
                   <pic:nvPicPr>
-                    <pic:cNvPr id="1" name=""/>
-                    <pic:cNvPicPr/>
+                    <pic:cNvPr id="12" name="Image 25" descr=""/>
+                    <pic:cNvPicPr>
+                      <a:picLocks noChangeAspect="1" noChangeArrowheads="1"/>
+                    </pic:cNvPicPr>
                   </pic:nvPicPr>
                   <pic:blipFill>
-                    <a:blip r:embed="rId17"/>
+                    <a:blip r:embed="rId13"/>
                     <a:stretch>
                       <a:fillRect/>
                     </a:stretch>
                   </pic:blipFill>
-                  <pic:spPr>
+                  <pic:spPr bwMode="auto">
                     <a:xfrm>
                       <a:off x="0" y="0"/>
                       <a:ext cx="5760720" cy="3113405"/>
@@ -826,59 +883,107 @@
     </w:p>
     <w:p>
       <w:pPr>
-        <w:pStyle w:val="Titre2"/>
-        <w:rPr>
-          <w:noProof/>
-        </w:rPr>
-      </w:pPr>
-    </w:p>
-    <w:p>
-      <w:pPr>
-        <w:pStyle w:val="Titre2"/>
-        <w:rPr>
-          <w:noProof/>
-        </w:rPr>
-      </w:pPr>
-    </w:p>
-    <w:p>
-      <w:pPr>
-        <w:pStyle w:val="Titre2"/>
-      </w:pPr>
-    </w:p>
-    <w:p/>
-    <w:p/>
-    <w:p/>
-    <w:p/>
-    <w:p>
-      <w:pPr>
-        <w:pStyle w:val="Titre2"/>
-        <w:rPr>
-          <w:noProof/>
-        </w:rPr>
-      </w:pPr>
-      <w:r>
-        <w:rPr>
-          <w:noProof/>
-        </w:rPr>
-        <w:t>New</w:t>
-      </w:r>
-      <w:r>
-        <w:rPr>
-          <w:noProof/>
-        </w:rPr>
-        <w:t> : PAGE_4_1</w:t>
-      </w:r>
-    </w:p>
-    <w:p/>
-    <w:p/>
-    <w:p>
-      <w:r>
-        <w:lastRenderedPageBreak/>
+        <w:pStyle w:val="Heading2"/>
+        <w:rPr/>
+      </w:pPr>
+      <w:r>
+        <w:rPr/>
+      </w:r>
+    </w:p>
+    <w:p>
+      <w:pPr>
+        <w:pStyle w:val="Heading2"/>
+        <w:rPr/>
+      </w:pPr>
+      <w:r>
+        <w:rPr/>
+      </w:r>
+    </w:p>
+    <w:p>
+      <w:pPr>
+        <w:pStyle w:val="Heading2"/>
+        <w:rPr/>
+      </w:pPr>
+      <w:r>
+        <w:rPr/>
+      </w:r>
+    </w:p>
+    <w:p>
+      <w:pPr>
+        <w:pStyle w:val="Normal"/>
+        <w:rPr/>
+      </w:pPr>
+      <w:r>
+        <w:rPr/>
+      </w:r>
+    </w:p>
+    <w:p>
+      <w:pPr>
+        <w:pStyle w:val="Normal"/>
+        <w:rPr/>
+      </w:pPr>
+      <w:r>
+        <w:rPr/>
+      </w:r>
+    </w:p>
+    <w:p>
+      <w:pPr>
+        <w:pStyle w:val="Normal"/>
+        <w:rPr/>
+      </w:pPr>
+      <w:r>
+        <w:rPr/>
+      </w:r>
+    </w:p>
+    <w:p>
+      <w:pPr>
+        <w:pStyle w:val="Normal"/>
+        <w:rPr/>
+      </w:pPr>
+      <w:r>
+        <w:rPr/>
+      </w:r>
+    </w:p>
+    <w:p>
+      <w:pPr>
+        <w:pStyle w:val="Heading2"/>
+        <w:rPr/>
+      </w:pPr>
+      <w:r>
+        <w:rPr/>
+        <w:t>New : PAGE_4_1</w:t>
+      </w:r>
+    </w:p>
+    <w:p>
+      <w:pPr>
+        <w:pStyle w:val="Normal"/>
+        <w:rPr/>
+      </w:pPr>
+      <w:r>
+        <w:rPr/>
+      </w:r>
+    </w:p>
+    <w:p>
+      <w:pPr>
+        <w:pStyle w:val="Normal"/>
+        <w:rPr/>
+      </w:pPr>
+      <w:r>
+        <w:rPr/>
+      </w:r>
+    </w:p>
+    <w:p>
+      <w:pPr>
+        <w:pStyle w:val="Normal"/>
+        <w:rPr/>
+      </w:pPr>
+      <w:r>
+        <w:rPr/>
         <w:drawing>
-          <wp:inline distT="0" distB="0" distL="0" distR="0" wp14:anchorId="7A7E79CF" wp14:editId="2E464912">
+          <wp:inline distT="0" distB="0" distL="0" distR="0">
             <wp:extent cx="5760720" cy="3096895"/>
-            <wp:effectExtent l="0" t="0" r="0" b="8255"/>
-            <wp:docPr id="26" name="Image 26"/>
+            <wp:effectExtent l="0" t="0" r="0" b="0"/>
+            <wp:docPr id="13" name="Image 26" descr=""/>
             <wp:cNvGraphicFramePr>
               <a:graphicFrameLocks xmlns:a="http://schemas.openxmlformats.org/drawingml/2006/main" noChangeAspect="1"/>
             </wp:cNvGraphicFramePr>
@@ -886,16 +991,18 @@
               <a:graphicData uri="http://schemas.openxmlformats.org/drawingml/2006/picture">
                 <pic:pic xmlns:pic="http://schemas.openxmlformats.org/drawingml/2006/picture">
                   <pic:nvPicPr>
-                    <pic:cNvPr id="1" name=""/>
-                    <pic:cNvPicPr/>
+                    <pic:cNvPr id="13" name="Image 26" descr=""/>
+                    <pic:cNvPicPr>
+                      <a:picLocks noChangeAspect="1" noChangeArrowheads="1"/>
+                    </pic:cNvPicPr>
                   </pic:nvPicPr>
                   <pic:blipFill>
-                    <a:blip r:embed="rId18"/>
+                    <a:blip r:embed="rId14"/>
                     <a:stretch>
                       <a:fillRect/>
                     </a:stretch>
                   </pic:blipFill>
-                  <pic:spPr>
+                  <pic:spPr bwMode="auto">
                     <a:xfrm>
                       <a:off x="0" y="0"/>
                       <a:ext cx="5760720" cy="3096895"/>
@@ -913,34 +1020,35 @@
     </w:p>
     <w:p>
       <w:pPr>
-        <w:pStyle w:val="Titre2"/>
-      </w:pPr>
-      <w:r>
+        <w:pStyle w:val="Heading2"/>
+        <w:rPr/>
+      </w:pPr>
+      <w:r>
+        <w:rPr/>
         <w:t>PAGE_4_2</w:t>
       </w:r>
     </w:p>
     <w:p>
       <w:pPr>
-        <w:rPr>
-          <w:noProof/>
-        </w:rPr>
-      </w:pPr>
-    </w:p>
-    <w:p>
-      <w:pPr>
-        <w:rPr>
-          <w:noProof/>
-        </w:rPr>
-      </w:pPr>
-      <w:r>
-        <w:rPr>
-          <w:noProof/>
-        </w:rPr>
+        <w:pStyle w:val="Normal"/>
+        <w:rPr/>
+      </w:pPr>
+      <w:r>
+        <w:rPr/>
+      </w:r>
+    </w:p>
+    <w:p>
+      <w:pPr>
+        <w:pStyle w:val="Normal"/>
+        <w:rPr/>
+      </w:pPr>
+      <w:r>
+        <w:rPr/>
         <w:drawing>
-          <wp:inline distT="0" distB="0" distL="0" distR="0" wp14:anchorId="3373D851" wp14:editId="21B57182">
+          <wp:inline distT="0" distB="0" distL="0" distR="0">
             <wp:extent cx="5760720" cy="3096895"/>
-            <wp:effectExtent l="0" t="0" r="0" b="8255"/>
-            <wp:docPr id="27" name="Image 27"/>
+            <wp:effectExtent l="0" t="0" r="0" b="0"/>
+            <wp:docPr id="14" name="Image 27" descr=""/>
             <wp:cNvGraphicFramePr>
               <a:graphicFrameLocks xmlns:a="http://schemas.openxmlformats.org/drawingml/2006/main" noChangeAspect="1"/>
             </wp:cNvGraphicFramePr>
@@ -948,16 +1056,18 @@
               <a:graphicData uri="http://schemas.openxmlformats.org/drawingml/2006/picture">
                 <pic:pic xmlns:pic="http://schemas.openxmlformats.org/drawingml/2006/picture">
                   <pic:nvPicPr>
-                    <pic:cNvPr id="1" name=""/>
-                    <pic:cNvPicPr/>
+                    <pic:cNvPr id="14" name="Image 27" descr=""/>
+                    <pic:cNvPicPr>
+                      <a:picLocks noChangeAspect="1" noChangeArrowheads="1"/>
+                    </pic:cNvPicPr>
                   </pic:nvPicPr>
                   <pic:blipFill>
-                    <a:blip r:embed="rId18"/>
+                    <a:blip r:embed="rId15"/>
                     <a:stretch>
                       <a:fillRect/>
                     </a:stretch>
                   </pic:blipFill>
-                  <pic:spPr>
+                  <pic:spPr bwMode="auto">
                     <a:xfrm>
                       <a:off x="0" y="0"/>
                       <a:ext cx="5760720" cy="3096895"/>
@@ -975,155 +1085,321 @@
     </w:p>
     <w:p>
       <w:pPr>
-        <w:rPr>
-          <w:noProof/>
-        </w:rPr>
-      </w:pPr>
-    </w:p>
-    <w:p>
-      <w:pPr>
-        <w:rPr>
-          <w:noProof/>
-        </w:rPr>
-      </w:pPr>
-    </w:p>
-    <w:p/>
+        <w:pStyle w:val="Normal"/>
+        <w:rPr/>
+      </w:pPr>
+      <w:r>
+        <w:rPr/>
+      </w:r>
+    </w:p>
+    <w:p>
+      <w:pPr>
+        <w:pStyle w:val="Normal"/>
+        <w:rPr/>
+      </w:pPr>
+      <w:r>
+        <w:rPr/>
+      </w:r>
+    </w:p>
+    <w:p>
+      <w:pPr>
+        <w:pStyle w:val="Normal"/>
+        <w:widowControl/>
+        <w:bidi w:val="0"/>
+        <w:spacing w:lineRule="auto" w:line="259" w:before="0" w:after="160"/>
+        <w:jc w:val="left"/>
+        <w:rPr/>
+      </w:pPr>
+      <w:r>
+        <w:rPr/>
+      </w:r>
+    </w:p>
     <w:sectPr>
+      <w:type w:val="nextPage"/>
       <w:pgSz w:w="11906" w:h="16838"/>
-      <w:pgMar w:top="1417" w:right="1417" w:bottom="1417" w:left="1417" w:header="708" w:footer="708" w:gutter="0"/>
-      <w:cols w:space="708"/>
-      <w:docGrid w:linePitch="360"/>
+      <w:pgMar w:left="1417" w:right="1417" w:gutter="0" w:header="0" w:top="1417" w:footer="0" w:bottom="1417"/>
+      <w:pgNumType w:fmt="decimal"/>
+      <w:formProt w:val="false"/>
+      <w:textDirection w:val="lrTb"/>
+      <w:docGrid w:type="default" w:linePitch="360" w:charSpace="4096"/>
     </w:sectPr>
   </w:body>
 </w:document>
 </file>
 
 <file path=word/numbering.xml><?xml version="1.0" encoding="utf-8"?>
-<w:numbering xmlns:wpc="http://schemas.microsoft.com/office/word/2010/wordprocessingCanvas" xmlns:cx="http://schemas.microsoft.com/office/drawing/2014/chartex" xmlns:cx1="http://schemas.microsoft.com/office/drawing/2015/9/8/chartex" xmlns:cx2="http://schemas.microsoft.com/office/drawing/2015/10/21/chartex" xmlns:cx3="http://schemas.microsoft.com/office/drawing/2016/5/9/chartex" xmlns:cx4="http://schemas.microsoft.com/office/drawing/2016/5/10/chartex" xmlns:cx5="http://schemas.microsoft.com/office/drawing/2016/5/11/chartex" xmlns:cx6="http://schemas.microsoft.com/office/drawing/2016/5/12/chartex" xmlns:cx7="http://schemas.microsoft.com/office/drawing/2016/5/13/chartex" xmlns:cx8="http://schemas.microsoft.com/office/drawing/2016/5/14/chartex" xmlns:mc="http://schemas.openxmlformats.org/markup-compatibility/2006" xmlns:aink="http://schemas.microsoft.com/office/drawing/2016/ink" xmlns:am3d="http://schemas.microsoft.com/office/drawing/2017/model3d" xmlns:o="urn:schemas-microsoft-com:office:office" xmlns:oel="http://schemas.microsoft.com/office/2019/extlst" xmlns:r="http://schemas.openxmlformats.org/officeDocument/2006/relationships" xmlns:m="http://schemas.openxmlformats.org/officeDocument/2006/math" xmlns:v="urn:schemas-microsoft-com:vml" xmlns:wp14="http://schemas.microsoft.com/office/word/2010/wordprocessingDrawing" xmlns:wp="http://schemas.openxmlformats.org/drawingml/2006/wordprocessingDrawing" xmlns:w10="urn:schemas-microsoft-com:office:word" xmlns:w="http://schemas.openxmlformats.org/wordprocessingml/2006/main" xmlns:w14="http://schemas.microsoft.com/office/word/2010/wordml" xmlns:w15="http://schemas.microsoft.com/office/word/2012/wordml" xmlns:w16cex="http://schemas.microsoft.com/office/word/2018/wordml/cex" xmlns:w16cid="http://schemas.microsoft.com/office/word/2016/wordml/cid" xmlns:w16="http://schemas.microsoft.com/office/word/2018/wordml" xmlns:w16sdtdh="http://schemas.microsoft.com/office/word/2020/wordml/sdtdatahash" xmlns:w16se="http://schemas.microsoft.com/office/word/2015/wordml/symex" xmlns:wpg="http://schemas.microsoft.com/office/word/2010/wordprocessingGroup" xmlns:wpi="http://schemas.microsoft.com/office/word/2010/wordprocessingInk" xmlns:wne="http://schemas.microsoft.com/office/word/2006/wordml" xmlns:wps="http://schemas.microsoft.com/office/word/2010/wordprocessingShape" mc:Ignorable="w14 w15 w16se w16cid w16 w16cex w16sdtdh wp14">
-  <w:abstractNum w:abstractNumId="0" w15:restartNumberingAfterBreak="0">
-    <w:nsid w:val="0CEA1EEA"/>
-    <w:multiLevelType w:val="hybridMultilevel"/>
-    <w:tmpl w:val="49107A92"/>
-    <w:lvl w:ilvl="0" w:tplc="80CECDB6">
+<w:numbering xmlns:w="http://schemas.openxmlformats.org/wordprocessingml/2006/main" xmlns:o="urn:schemas-microsoft-com:office:office" xmlns:r="http://schemas.openxmlformats.org/officeDocument/2006/relationships" xmlns:v="urn:schemas-microsoft-com:vml" xmlns:mc="http://schemas.openxmlformats.org/markup-compatibility/2006" xmlns:w14="http://schemas.microsoft.com/office/word/2010/wordml" mc:Ignorable="w14">
+  <w:abstractNum w:abstractNumId="1">
+    <w:lvl w:ilvl="0">
       <w:numFmt w:val="bullet"/>
       <w:lvlText w:val=""/>
       <w:lvlJc w:val="left"/>
       <w:pPr>
+        <w:tabs>
+          <w:tab w:val="num" w:pos="0"/>
+        </w:tabs>
         <w:ind w:left="720" w:hanging="360"/>
       </w:pPr>
       <w:rPr>
-        <w:rFonts w:ascii="Wingdings" w:eastAsiaTheme="minorHAnsi" w:hAnsi="Wingdings" w:cstheme="minorBidi" w:hint="default"/>
+        <w:rFonts w:ascii="Wingdings" w:hAnsi="Wingdings" w:cs="Wingdings" w:hint="default"/>
+        <w:rFonts w:cstheme="minorBidi" w:eastAsiaTheme="minorHAnsi"/>
       </w:rPr>
     </w:lvl>
-    <w:lvl w:ilvl="1" w:tplc="040C0003" w:tentative="1">
+    <w:lvl w:ilvl="1">
       <w:start w:val="1"/>
       <w:numFmt w:val="bullet"/>
       <w:lvlText w:val="o"/>
       <w:lvlJc w:val="left"/>
       <w:pPr>
+        <w:tabs>
+          <w:tab w:val="num" w:pos="0"/>
+        </w:tabs>
         <w:ind w:left="1440" w:hanging="360"/>
       </w:pPr>
       <w:rPr>
         <w:rFonts w:ascii="Courier New" w:hAnsi="Courier New" w:cs="Courier New" w:hint="default"/>
       </w:rPr>
     </w:lvl>
-    <w:lvl w:ilvl="2" w:tplc="040C0005" w:tentative="1">
+    <w:lvl w:ilvl="2">
       <w:start w:val="1"/>
       <w:numFmt w:val="bullet"/>
       <w:lvlText w:val=""/>
       <w:lvlJc w:val="left"/>
       <w:pPr>
+        <w:tabs>
+          <w:tab w:val="num" w:pos="0"/>
+        </w:tabs>
         <w:ind w:left="2160" w:hanging="360"/>
       </w:pPr>
       <w:rPr>
-        <w:rFonts w:ascii="Wingdings" w:hAnsi="Wingdings" w:hint="default"/>
+        <w:rFonts w:ascii="Wingdings" w:hAnsi="Wingdings" w:cs="Wingdings" w:hint="default"/>
       </w:rPr>
     </w:lvl>
-    <w:lvl w:ilvl="3" w:tplc="040C0001" w:tentative="1">
+    <w:lvl w:ilvl="3">
       <w:start w:val="1"/>
       <w:numFmt w:val="bullet"/>
       <w:lvlText w:val=""/>
       <w:lvlJc w:val="left"/>
       <w:pPr>
+        <w:tabs>
+          <w:tab w:val="num" w:pos="0"/>
+        </w:tabs>
         <w:ind w:left="2880" w:hanging="360"/>
       </w:pPr>
       <w:rPr>
-        <w:rFonts w:ascii="Symbol" w:hAnsi="Symbol" w:hint="default"/>
+        <w:rFonts w:ascii="Symbol" w:hAnsi="Symbol" w:cs="Symbol" w:hint="default"/>
       </w:rPr>
     </w:lvl>
-    <w:lvl w:ilvl="4" w:tplc="040C0003" w:tentative="1">
+    <w:lvl w:ilvl="4">
       <w:start w:val="1"/>
       <w:numFmt w:val="bullet"/>
       <w:lvlText w:val="o"/>
       <w:lvlJc w:val="left"/>
       <w:pPr>
+        <w:tabs>
+          <w:tab w:val="num" w:pos="0"/>
+        </w:tabs>
         <w:ind w:left="3600" w:hanging="360"/>
       </w:pPr>
       <w:rPr>
         <w:rFonts w:ascii="Courier New" w:hAnsi="Courier New" w:cs="Courier New" w:hint="default"/>
       </w:rPr>
     </w:lvl>
-    <w:lvl w:ilvl="5" w:tplc="040C0005" w:tentative="1">
+    <w:lvl w:ilvl="5">
       <w:start w:val="1"/>
       <w:numFmt w:val="bullet"/>
       <w:lvlText w:val=""/>
       <w:lvlJc w:val="left"/>
       <w:pPr>
+        <w:tabs>
+          <w:tab w:val="num" w:pos="0"/>
+        </w:tabs>
         <w:ind w:left="4320" w:hanging="360"/>
       </w:pPr>
       <w:rPr>
-        <w:rFonts w:ascii="Wingdings" w:hAnsi="Wingdings" w:hint="default"/>
+        <w:rFonts w:ascii="Wingdings" w:hAnsi="Wingdings" w:cs="Wingdings" w:hint="default"/>
       </w:rPr>
     </w:lvl>
-    <w:lvl w:ilvl="6" w:tplc="040C0001" w:tentative="1">
+    <w:lvl w:ilvl="6">
       <w:start w:val="1"/>
       <w:numFmt w:val="bullet"/>
       <w:lvlText w:val=""/>
       <w:lvlJc w:val="left"/>
       <w:pPr>
+        <w:tabs>
+          <w:tab w:val="num" w:pos="0"/>
+        </w:tabs>
         <w:ind w:left="5040" w:hanging="360"/>
       </w:pPr>
       <w:rPr>
-        <w:rFonts w:ascii="Symbol" w:hAnsi="Symbol" w:hint="default"/>
+        <w:rFonts w:ascii="Symbol" w:hAnsi="Symbol" w:cs="Symbol" w:hint="default"/>
       </w:rPr>
     </w:lvl>
-    <w:lvl w:ilvl="7" w:tplc="040C0003" w:tentative="1">
+    <w:lvl w:ilvl="7">
       <w:start w:val="1"/>
       <w:numFmt w:val="bullet"/>
       <w:lvlText w:val="o"/>
       <w:lvlJc w:val="left"/>
       <w:pPr>
+        <w:tabs>
+          <w:tab w:val="num" w:pos="0"/>
+        </w:tabs>
         <w:ind w:left="5760" w:hanging="360"/>
       </w:pPr>
       <w:rPr>
         <w:rFonts w:ascii="Courier New" w:hAnsi="Courier New" w:cs="Courier New" w:hint="default"/>
       </w:rPr>
     </w:lvl>
-    <w:lvl w:ilvl="8" w:tplc="040C0005" w:tentative="1">
+    <w:lvl w:ilvl="8">
       <w:start w:val="1"/>
       <w:numFmt w:val="bullet"/>
       <w:lvlText w:val=""/>
       <w:lvlJc w:val="left"/>
       <w:pPr>
+        <w:tabs>
+          <w:tab w:val="num" w:pos="0"/>
+        </w:tabs>
         <w:ind w:left="6480" w:hanging="360"/>
       </w:pPr>
       <w:rPr>
-        <w:rFonts w:ascii="Wingdings" w:hAnsi="Wingdings" w:hint="default"/>
+        <w:rFonts w:ascii="Wingdings" w:hAnsi="Wingdings" w:cs="Wingdings" w:hint="default"/>
       </w:rPr>
     </w:lvl>
   </w:abstractNum>
-  <w:num w:numId="1" w16cid:durableId="1733313638">
-    <w:abstractNumId w:val="0"/>
+  <w:abstractNum w:abstractNumId="2">
+    <w:lvl w:ilvl="0">
+      <w:start w:val="1"/>
+      <w:numFmt w:val="none"/>
+      <w:suff w:val="nothing"/>
+      <w:lvlText w:val=""/>
+      <w:lvlJc w:val="left"/>
+      <w:pPr>
+        <w:tabs>
+          <w:tab w:val="num" w:pos="0"/>
+        </w:tabs>
+        <w:ind w:left="0" w:hanging="0"/>
+      </w:pPr>
+    </w:lvl>
+    <w:lvl w:ilvl="1">
+      <w:start w:val="1"/>
+      <w:numFmt w:val="none"/>
+      <w:suff w:val="nothing"/>
+      <w:lvlText w:val=""/>
+      <w:lvlJc w:val="left"/>
+      <w:pPr>
+        <w:tabs>
+          <w:tab w:val="num" w:pos="0"/>
+        </w:tabs>
+        <w:ind w:left="0" w:hanging="0"/>
+      </w:pPr>
+    </w:lvl>
+    <w:lvl w:ilvl="2">
+      <w:start w:val="1"/>
+      <w:numFmt w:val="none"/>
+      <w:suff w:val="nothing"/>
+      <w:lvlText w:val=""/>
+      <w:lvlJc w:val="left"/>
+      <w:pPr>
+        <w:tabs>
+          <w:tab w:val="num" w:pos="0"/>
+        </w:tabs>
+        <w:ind w:left="0" w:hanging="0"/>
+      </w:pPr>
+    </w:lvl>
+    <w:lvl w:ilvl="3">
+      <w:start w:val="1"/>
+      <w:numFmt w:val="none"/>
+      <w:suff w:val="nothing"/>
+      <w:lvlText w:val=""/>
+      <w:lvlJc w:val="left"/>
+      <w:pPr>
+        <w:tabs>
+          <w:tab w:val="num" w:pos="0"/>
+        </w:tabs>
+        <w:ind w:left="0" w:hanging="0"/>
+      </w:pPr>
+    </w:lvl>
+    <w:lvl w:ilvl="4">
+      <w:start w:val="1"/>
+      <w:numFmt w:val="none"/>
+      <w:suff w:val="nothing"/>
+      <w:lvlText w:val=""/>
+      <w:lvlJc w:val="left"/>
+      <w:pPr>
+        <w:tabs>
+          <w:tab w:val="num" w:pos="0"/>
+        </w:tabs>
+        <w:ind w:left="0" w:hanging="0"/>
+      </w:pPr>
+    </w:lvl>
+    <w:lvl w:ilvl="5">
+      <w:start w:val="1"/>
+      <w:numFmt w:val="none"/>
+      <w:suff w:val="nothing"/>
+      <w:lvlText w:val=""/>
+      <w:lvlJc w:val="left"/>
+      <w:pPr>
+        <w:tabs>
+          <w:tab w:val="num" w:pos="0"/>
+        </w:tabs>
+        <w:ind w:left="0" w:hanging="0"/>
+      </w:pPr>
+    </w:lvl>
+    <w:lvl w:ilvl="6">
+      <w:start w:val="1"/>
+      <w:numFmt w:val="none"/>
+      <w:suff w:val="nothing"/>
+      <w:lvlText w:val=""/>
+      <w:lvlJc w:val="left"/>
+      <w:pPr>
+        <w:tabs>
+          <w:tab w:val="num" w:pos="0"/>
+        </w:tabs>
+        <w:ind w:left="0" w:hanging="0"/>
+      </w:pPr>
+    </w:lvl>
+    <w:lvl w:ilvl="7">
+      <w:start w:val="1"/>
+      <w:numFmt w:val="none"/>
+      <w:suff w:val="nothing"/>
+      <w:lvlText w:val=""/>
+      <w:lvlJc w:val="left"/>
+      <w:pPr>
+        <w:tabs>
+          <w:tab w:val="num" w:pos="0"/>
+        </w:tabs>
+        <w:ind w:left="0" w:hanging="0"/>
+      </w:pPr>
+    </w:lvl>
+    <w:lvl w:ilvl="8">
+      <w:start w:val="1"/>
+      <w:numFmt w:val="none"/>
+      <w:suff w:val="nothing"/>
+      <w:lvlText w:val=""/>
+      <w:lvlJc w:val="left"/>
+      <w:pPr>
+        <w:tabs>
+          <w:tab w:val="num" w:pos="0"/>
+        </w:tabs>
+        <w:ind w:left="0" w:hanging="0"/>
+      </w:pPr>
+    </w:lvl>
+  </w:abstractNum>
+  <w:num w:numId="1">
+    <w:abstractNumId w:val="1"/>
+  </w:num>
+  <w:num w:numId="2">
+    <w:abstractNumId w:val="2"/>
   </w:num>
 </w:numbering>
 </file>
 
 <file path=word/styles.xml><?xml version="1.0" encoding="utf-8"?>
-<w:styles xmlns:mc="http://schemas.openxmlformats.org/markup-compatibility/2006" xmlns:r="http://schemas.openxmlformats.org/officeDocument/2006/relationships" xmlns:w="http://schemas.openxmlformats.org/wordprocessingml/2006/main" xmlns:w14="http://schemas.microsoft.com/office/word/2010/wordml" xmlns:w15="http://schemas.microsoft.com/office/word/2012/wordml" xmlns:w16cex="http://schemas.microsoft.com/office/word/2018/wordml/cex" xmlns:w16cid="http://schemas.microsoft.com/office/word/2016/wordml/cid" xmlns:w16="http://schemas.microsoft.com/office/word/2018/wordml" xmlns:w16sdtdh="http://schemas.microsoft.com/office/word/2020/wordml/sdtdatahash" xmlns:w16se="http://schemas.microsoft.com/office/word/2015/wordml/symex" mc:Ignorable="w14 w15 w16se w16cid w16 w16cex w16sdtdh">
+<w:styles xmlns:w="http://schemas.openxmlformats.org/wordprocessingml/2006/main" xmlns:w14="http://schemas.microsoft.com/office/word/2010/wordml" xmlns:mc="http://schemas.openxmlformats.org/markup-compatibility/2006" mc:Ignorable="w14">
   <w:docDefaults>
     <w:rPrDefault>
       <w:rPr>
-        <w:rFonts w:asciiTheme="minorHAnsi" w:eastAsiaTheme="minorHAnsi" w:hAnsiTheme="minorHAnsi" w:cstheme="minorBidi"/>
+        <w:rFonts w:ascii="Calibri" w:hAnsi="Calibri" w:eastAsia="Calibri" w:cs="" w:asciiTheme="minorHAnsi" w:cstheme="minorBidi" w:eastAsiaTheme="minorHAnsi" w:hAnsiTheme="minorHAnsi"/>
         <w:sz w:val="22"/>
         <w:szCs w:val="22"/>
         <w:lang w:val="fr-FR" w:eastAsia="en-US" w:bidi="ar-SA"/>
@@ -1131,21 +1407,21 @@
     </w:rPrDefault>
     <w:pPrDefault>
       <w:pPr>
-        <w:spacing w:after="160" w:line="259" w:lineRule="auto"/>
+        <w:suppressAutoHyphens w:val="true"/>
       </w:pPr>
     </w:pPrDefault>
   </w:docDefaults>
   <w:latentStyles w:defLockedState="0" w:defUIPriority="99" w:defSemiHidden="0" w:defUnhideWhenUsed="0" w:defQFormat="0" w:count="376">
     <w:lsdException w:name="Normal" w:uiPriority="0" w:qFormat="1"/>
     <w:lsdException w:name="heading 1" w:uiPriority="9" w:qFormat="1"/>
-    <w:lsdException w:name="heading 2" w:semiHidden="1" w:uiPriority="9" w:unhideWhenUsed="1" w:qFormat="1"/>
-    <w:lsdException w:name="heading 3" w:semiHidden="1" w:uiPriority="9" w:unhideWhenUsed="1" w:qFormat="1"/>
-    <w:lsdException w:name="heading 4" w:semiHidden="1" w:uiPriority="9" w:unhideWhenUsed="1" w:qFormat="1"/>
-    <w:lsdException w:name="heading 5" w:semiHidden="1" w:uiPriority="9" w:unhideWhenUsed="1" w:qFormat="1"/>
-    <w:lsdException w:name="heading 6" w:semiHidden="1" w:uiPriority="9" w:unhideWhenUsed="1" w:qFormat="1"/>
-    <w:lsdException w:name="heading 7" w:semiHidden="1" w:uiPriority="9" w:unhideWhenUsed="1" w:qFormat="1"/>
-    <w:lsdException w:name="heading 8" w:semiHidden="1" w:uiPriority="9" w:unhideWhenUsed="1" w:qFormat="1"/>
-    <w:lsdException w:name="heading 9" w:semiHidden="1" w:uiPriority="9" w:unhideWhenUsed="1" w:qFormat="1"/>
+    <w:lsdException w:name="heading 2" w:uiPriority="9" w:semiHidden="1" w:unhideWhenUsed="1" w:qFormat="1"/>
+    <w:lsdException w:name="heading 3" w:uiPriority="9" w:semiHidden="1" w:unhideWhenUsed="1" w:qFormat="1"/>
+    <w:lsdException w:name="heading 4" w:uiPriority="9" w:semiHidden="1" w:unhideWhenUsed="1" w:qFormat="1"/>
+    <w:lsdException w:name="heading 5" w:uiPriority="9" w:semiHidden="1" w:unhideWhenUsed="1" w:qFormat="1"/>
+    <w:lsdException w:name="heading 6" w:uiPriority="9" w:semiHidden="1" w:unhideWhenUsed="1" w:qFormat="1"/>
+    <w:lsdException w:name="heading 7" w:uiPriority="9" w:semiHidden="1" w:unhideWhenUsed="1" w:qFormat="1"/>
+    <w:lsdException w:name="heading 8" w:uiPriority="9" w:semiHidden="1" w:unhideWhenUsed="1" w:qFormat="1"/>
+    <w:lsdException w:name="heading 9" w:uiPriority="9" w:semiHidden="1" w:unhideWhenUsed="1" w:qFormat="1"/>
     <w:lsdException w:name="index 1" w:semiHidden="1" w:unhideWhenUsed="1"/>
     <w:lsdException w:name="index 2" w:semiHidden="1" w:unhideWhenUsed="1"/>
     <w:lsdException w:name="index 3" w:semiHidden="1" w:unhideWhenUsed="1"/>
@@ -1155,22 +1431,22 @@
     <w:lsdException w:name="index 7" w:semiHidden="1" w:unhideWhenUsed="1"/>
     <w:lsdException w:name="index 8" w:semiHidden="1" w:unhideWhenUsed="1"/>
     <w:lsdException w:name="index 9" w:semiHidden="1" w:unhideWhenUsed="1"/>
-    <w:lsdException w:name="toc 1" w:semiHidden="1" w:uiPriority="39" w:unhideWhenUsed="1"/>
-    <w:lsdException w:name="toc 2" w:semiHidden="1" w:uiPriority="39" w:unhideWhenUsed="1"/>
-    <w:lsdException w:name="toc 3" w:semiHidden="1" w:uiPriority="39" w:unhideWhenUsed="1"/>
-    <w:lsdException w:name="toc 4" w:semiHidden="1" w:uiPriority="39" w:unhideWhenUsed="1"/>
-    <w:lsdException w:name="toc 5" w:semiHidden="1" w:uiPriority="39" w:unhideWhenUsed="1"/>
-    <w:lsdException w:name="toc 6" w:semiHidden="1" w:uiPriority="39" w:unhideWhenUsed="1"/>
-    <w:lsdException w:name="toc 7" w:semiHidden="1" w:uiPriority="39" w:unhideWhenUsed="1"/>
-    <w:lsdException w:name="toc 8" w:semiHidden="1" w:uiPriority="39" w:unhideWhenUsed="1"/>
-    <w:lsdException w:name="toc 9" w:semiHidden="1" w:uiPriority="39" w:unhideWhenUsed="1"/>
+    <w:lsdException w:name="toc 1" w:uiPriority="39" w:semiHidden="1" w:unhideWhenUsed="1"/>
+    <w:lsdException w:name="toc 2" w:uiPriority="39" w:semiHidden="1" w:unhideWhenUsed="1"/>
+    <w:lsdException w:name="toc 3" w:uiPriority="39" w:semiHidden="1" w:unhideWhenUsed="1"/>
+    <w:lsdException w:name="toc 4" w:uiPriority="39" w:semiHidden="1" w:unhideWhenUsed="1"/>
+    <w:lsdException w:name="toc 5" w:uiPriority="39" w:semiHidden="1" w:unhideWhenUsed="1"/>
+    <w:lsdException w:name="toc 6" w:uiPriority="39" w:semiHidden="1" w:unhideWhenUsed="1"/>
+    <w:lsdException w:name="toc 7" w:uiPriority="39" w:semiHidden="1" w:unhideWhenUsed="1"/>
+    <w:lsdException w:name="toc 8" w:uiPriority="39" w:semiHidden="1" w:unhideWhenUsed="1"/>
+    <w:lsdException w:name="toc 9" w:uiPriority="39" w:semiHidden="1" w:unhideWhenUsed="1"/>
     <w:lsdException w:name="Normal Indent" w:semiHidden="1" w:unhideWhenUsed="1"/>
     <w:lsdException w:name="footnote text" w:semiHidden="1" w:unhideWhenUsed="1"/>
     <w:lsdException w:name="annotation text" w:semiHidden="1" w:unhideWhenUsed="1"/>
     <w:lsdException w:name="header" w:semiHidden="1" w:unhideWhenUsed="1"/>
     <w:lsdException w:name="footer" w:semiHidden="1" w:unhideWhenUsed="1"/>
     <w:lsdException w:name="index heading" w:semiHidden="1" w:unhideWhenUsed="1"/>
-    <w:lsdException w:name="caption" w:semiHidden="1" w:uiPriority="35" w:unhideWhenUsed="1" w:qFormat="1"/>
+    <w:lsdException w:name="caption" w:uiPriority="35" w:semiHidden="1" w:unhideWhenUsed="1" w:qFormat="1"/>
     <w:lsdException w:name="table of figures" w:semiHidden="1" w:unhideWhenUsed="1"/>
     <w:lsdException w:name="envelope address" w:semiHidden="1" w:unhideWhenUsed="1"/>
     <w:lsdException w:name="envelope return" w:semiHidden="1" w:unhideWhenUsed="1"/>
@@ -1201,7 +1477,7 @@
     <w:lsdException w:name="Title" w:uiPriority="10" w:qFormat="1"/>
     <w:lsdException w:name="Closing" w:semiHidden="1" w:unhideWhenUsed="1"/>
     <w:lsdException w:name="Signature" w:semiHidden="1" w:unhideWhenUsed="1"/>
-    <w:lsdException w:name="Default Paragraph Font" w:semiHidden="1" w:uiPriority="1" w:unhideWhenUsed="1"/>
+    <w:lsdException w:name="Default Paragraph Font" w:uiPriority="1" w:semiHidden="1" w:unhideWhenUsed="1"/>
     <w:lsdException w:name="Body Text" w:semiHidden="1" w:unhideWhenUsed="1"/>
     <w:lsdException w:name="Body Text Indent" w:semiHidden="1" w:unhideWhenUsed="1"/>
     <w:lsdException w:name="List Continue" w:semiHidden="1" w:unhideWhenUsed="1"/>
@@ -1401,8 +1677,8 @@
     <w:lsdException w:name="Subtle Reference" w:uiPriority="31" w:qFormat="1"/>
     <w:lsdException w:name="Intense Reference" w:uiPriority="32" w:qFormat="1"/>
     <w:lsdException w:name="Book Title" w:uiPriority="33" w:qFormat="1"/>
-    <w:lsdException w:name="Bibliography" w:semiHidden="1" w:uiPriority="37" w:unhideWhenUsed="1"/>
-    <w:lsdException w:name="TOC Heading" w:semiHidden="1" w:uiPriority="39" w:unhideWhenUsed="1" w:qFormat="1"/>
+    <w:lsdException w:name="Bibliography" w:uiPriority="37" w:semiHidden="1" w:unhideWhenUsed="1"/>
+    <w:lsdException w:name="TOC Heading" w:uiPriority="39" w:semiHidden="1" w:unhideWhenUsed="1" w:qFormat="1"/>
     <w:lsdException w:name="Plain Table 1" w:uiPriority="41"/>
     <w:lsdException w:name="Plain Table 2" w:uiPriority="42"/>
     <w:lsdException w:name="Plain Table 3" w:uiPriority="43"/>
@@ -1513,102 +1789,329 @@
     <w:lsdException w:name="Unresolved Mention" w:semiHidden="1" w:unhideWhenUsed="1"/>
     <w:lsdException w:name="Smart Link" w:semiHidden="1" w:unhideWhenUsed="1"/>
   </w:latentStyles>
-  <w:style w:type="paragraph" w:default="1" w:styleId="Normal">
+  <w:style w:type="paragraph" w:styleId="Normal" w:default="1">
     <w:name w:val="Normal"/>
     <w:qFormat/>
+    <w:pPr>
+      <w:widowControl/>
+      <w:bidi w:val="0"/>
+      <w:spacing w:lineRule="auto" w:line="259" w:before="0" w:after="160"/>
+      <w:jc w:val="left"/>
+    </w:pPr>
+    <w:rPr>
+      <w:rFonts w:ascii="Calibri" w:hAnsi="Calibri" w:eastAsia="Calibri" w:cs="" w:asciiTheme="minorHAnsi" w:cstheme="minorBidi" w:eastAsiaTheme="minorHAnsi" w:hAnsiTheme="minorHAnsi"/>
+      <w:color w:val="auto"/>
+      <w:kern w:val="0"/>
+      <w:sz w:val="22"/>
+      <w:szCs w:val="22"/>
+      <w:lang w:val="fr-FR" w:eastAsia="en-US" w:bidi="ar-SA"/>
+    </w:rPr>
   </w:style>
-  <w:style w:type="paragraph" w:styleId="Titre1">
-    <w:name w:val="heading 1"/>
+  <w:style w:type="paragraph" w:styleId="Heading1">
+    <w:name w:val="Heading 1"/>
     <w:basedOn w:val="Normal"/>
     <w:next w:val="Normal"/>
     <w:link w:val="Titre1Car"/>
     <w:uiPriority w:val="9"/>
     <w:qFormat/>
-    <w:rsid w:val="00B269A7"/>
+    <w:rsid w:val="00b269a7"/>
     <w:pPr>
-      <w:keepNext/>
+      <w:keepNext w:val="true"/>
       <w:keepLines/>
       <w:spacing w:before="240" w:after="0"/>
       <w:outlineLvl w:val="0"/>
     </w:pPr>
     <w:rPr>
-      <w:rFonts w:asciiTheme="majorHAnsi" w:eastAsiaTheme="majorEastAsia" w:hAnsiTheme="majorHAnsi" w:cstheme="majorBidi"/>
-      <w:color w:val="2F5496" w:themeColor="accent1" w:themeShade="BF"/>
+      <w:rFonts w:ascii="Calibri Light" w:hAnsi="Calibri Light" w:eastAsia="" w:cs="" w:asciiTheme="majorHAnsi" w:cstheme="majorBidi" w:eastAsiaTheme="majorEastAsia" w:hAnsiTheme="majorHAnsi"/>
+      <w:color w:val="2F5496" w:themeColor="accent1" w:themeShade="bf"/>
       <w:sz w:val="32"/>
       <w:szCs w:val="32"/>
     </w:rPr>
   </w:style>
-  <w:style w:type="paragraph" w:styleId="Titre2">
-    <w:name w:val="heading 2"/>
+  <w:style w:type="paragraph" w:styleId="Heading2">
+    <w:name w:val="Heading 2"/>
     <w:basedOn w:val="Normal"/>
     <w:next w:val="Normal"/>
     <w:link w:val="Titre2Car"/>
     <w:uiPriority w:val="9"/>
     <w:unhideWhenUsed/>
     <w:qFormat/>
-    <w:rsid w:val="00B269A7"/>
+    <w:rsid w:val="00b269a7"/>
     <w:pPr>
-      <w:keepNext/>
+      <w:keepNext w:val="true"/>
       <w:keepLines/>
       <w:spacing w:before="40" w:after="0"/>
       <w:outlineLvl w:val="1"/>
     </w:pPr>
     <w:rPr>
-      <w:rFonts w:asciiTheme="majorHAnsi" w:eastAsiaTheme="majorEastAsia" w:hAnsiTheme="majorHAnsi" w:cstheme="majorBidi"/>
-      <w:color w:val="2F5496" w:themeColor="accent1" w:themeShade="BF"/>
+      <w:rFonts w:ascii="Calibri Light" w:hAnsi="Calibri Light" w:eastAsia="" w:cs="" w:asciiTheme="majorHAnsi" w:cstheme="majorBidi" w:eastAsiaTheme="majorEastAsia" w:hAnsiTheme="majorHAnsi"/>
+      <w:color w:val="2F5496" w:themeColor="accent1" w:themeShade="bf"/>
       <w:sz w:val="26"/>
       <w:szCs w:val="26"/>
     </w:rPr>
   </w:style>
-  <w:style w:type="paragraph" w:styleId="Titre3">
-    <w:name w:val="heading 3"/>
+  <w:style w:type="paragraph" w:styleId="Heading3">
+    <w:name w:val="Heading 3"/>
     <w:basedOn w:val="Normal"/>
     <w:next w:val="Normal"/>
     <w:link w:val="Titre3Car"/>
     <w:uiPriority w:val="9"/>
     <w:unhideWhenUsed/>
     <w:qFormat/>
-    <w:rsid w:val="006867A1"/>
+    <w:rsid w:val="006867a1"/>
     <w:pPr>
-      <w:keepNext/>
+      <w:keepNext w:val="true"/>
       <w:keepLines/>
       <w:spacing w:before="40" w:after="0"/>
       <w:outlineLvl w:val="2"/>
     </w:pPr>
     <w:rPr>
-      <w:rFonts w:asciiTheme="majorHAnsi" w:eastAsiaTheme="majorEastAsia" w:hAnsiTheme="majorHAnsi" w:cstheme="majorBidi"/>
-      <w:color w:val="1F3763" w:themeColor="accent1" w:themeShade="7F"/>
+      <w:rFonts w:ascii="Calibri Light" w:hAnsi="Calibri Light" w:eastAsia="" w:cs="" w:asciiTheme="majorHAnsi" w:cstheme="majorBidi" w:eastAsiaTheme="majorEastAsia" w:hAnsiTheme="majorHAnsi"/>
+      <w:color w:val="1F3763" w:themeColor="accent1" w:themeShade="7f"/>
       <w:sz w:val="24"/>
       <w:szCs w:val="24"/>
     </w:rPr>
   </w:style>
-  <w:style w:type="paragraph" w:styleId="Titre4">
-    <w:name w:val="heading 4"/>
+  <w:style w:type="paragraph" w:styleId="Heading4">
+    <w:name w:val="Heading 4"/>
     <w:basedOn w:val="Normal"/>
     <w:next w:val="Normal"/>
     <w:link w:val="Titre4Car"/>
     <w:uiPriority w:val="9"/>
     <w:unhideWhenUsed/>
     <w:qFormat/>
-    <w:rsid w:val="006867A1"/>
+    <w:rsid w:val="006867a1"/>
     <w:pPr>
-      <w:keepNext/>
+      <w:keepNext w:val="true"/>
       <w:keepLines/>
       <w:spacing w:before="40" w:after="0"/>
       <w:outlineLvl w:val="3"/>
     </w:pPr>
     <w:rPr>
-      <w:rFonts w:asciiTheme="majorHAnsi" w:eastAsiaTheme="majorEastAsia" w:hAnsiTheme="majorHAnsi" w:cstheme="majorBidi"/>
+      <w:rFonts w:ascii="Calibri Light" w:hAnsi="Calibri Light" w:eastAsia="" w:cs="" w:asciiTheme="majorHAnsi" w:cstheme="majorBidi" w:eastAsiaTheme="majorEastAsia" w:hAnsiTheme="majorHAnsi"/>
       <w:i/>
       <w:iCs/>
-      <w:color w:val="2F5496" w:themeColor="accent1" w:themeShade="BF"/>
+      <w:color w:val="2F5496" w:themeColor="accent1" w:themeShade="bf"/>
     </w:rPr>
   </w:style>
-  <w:style w:type="character" w:default="1" w:styleId="Policepardfaut">
+  <w:style w:type="character" w:styleId="DefaultParagraphFont" w:default="1">
     <w:name w:val="Default Paragraph Font"/>
     <w:uiPriority w:val="1"/>
     <w:semiHidden/>
     <w:unhideWhenUsed/>
+    <w:qFormat/>
+    <w:rPr/>
+  </w:style>
+  <w:style w:type="character" w:styleId="Titre2Car" w:customStyle="1">
+    <w:name w:val="Titre 2 Car"/>
+    <w:basedOn w:val="DefaultParagraphFont"/>
+    <w:link w:val="Heading2"/>
+    <w:uiPriority w:val="9"/>
+    <w:qFormat/>
+    <w:rsid w:val="00b269a7"/>
+    <w:rPr>
+      <w:rFonts w:ascii="Calibri Light" w:hAnsi="Calibri Light" w:eastAsia="" w:cs="" w:asciiTheme="majorHAnsi" w:cstheme="majorBidi" w:eastAsiaTheme="majorEastAsia" w:hAnsiTheme="majorHAnsi"/>
+      <w:color w:val="2F5496" w:themeColor="accent1" w:themeShade="bf"/>
+      <w:sz w:val="26"/>
+      <w:szCs w:val="26"/>
+    </w:rPr>
+  </w:style>
+  <w:style w:type="character" w:styleId="Titre1Car" w:customStyle="1">
+    <w:name w:val="Titre 1 Car"/>
+    <w:basedOn w:val="DefaultParagraphFont"/>
+    <w:link w:val="Heading1"/>
+    <w:uiPriority w:val="9"/>
+    <w:qFormat/>
+    <w:rsid w:val="00b269a7"/>
+    <w:rPr>
+      <w:rFonts w:ascii="Calibri Light" w:hAnsi="Calibri Light" w:eastAsia="" w:cs="" w:asciiTheme="majorHAnsi" w:cstheme="majorBidi" w:eastAsiaTheme="majorEastAsia" w:hAnsiTheme="majorHAnsi"/>
+      <w:color w:val="2F5496" w:themeColor="accent1" w:themeShade="bf"/>
+      <w:sz w:val="32"/>
+      <w:szCs w:val="32"/>
+    </w:rPr>
+  </w:style>
+  <w:style w:type="character" w:styleId="Titre3Car" w:customStyle="1">
+    <w:name w:val="Titre 3 Car"/>
+    <w:basedOn w:val="DefaultParagraphFont"/>
+    <w:link w:val="Heading3"/>
+    <w:uiPriority w:val="9"/>
+    <w:qFormat/>
+    <w:rsid w:val="006867a1"/>
+    <w:rPr>
+      <w:rFonts w:ascii="Calibri Light" w:hAnsi="Calibri Light" w:eastAsia="" w:cs="" w:asciiTheme="majorHAnsi" w:cstheme="majorBidi" w:eastAsiaTheme="majorEastAsia" w:hAnsiTheme="majorHAnsi"/>
+      <w:color w:val="1F3763" w:themeColor="accent1" w:themeShade="7f"/>
+      <w:sz w:val="24"/>
+      <w:szCs w:val="24"/>
+    </w:rPr>
+  </w:style>
+  <w:style w:type="character" w:styleId="Titre4Car" w:customStyle="1">
+    <w:name w:val="Titre 4 Car"/>
+    <w:basedOn w:val="DefaultParagraphFont"/>
+    <w:link w:val="Heading4"/>
+    <w:uiPriority w:val="9"/>
+    <w:qFormat/>
+    <w:rsid w:val="006867a1"/>
+    <w:rPr>
+      <w:rFonts w:ascii="Calibri Light" w:hAnsi="Calibri Light" w:eastAsia="" w:cs="" w:asciiTheme="majorHAnsi" w:cstheme="majorBidi" w:eastAsiaTheme="majorEastAsia" w:hAnsiTheme="majorHAnsi"/>
+      <w:i/>
+      <w:iCs/>
+      <w:color w:val="2F5496" w:themeColor="accent1" w:themeShade="bf"/>
+    </w:rPr>
+  </w:style>
+  <w:style w:type="character" w:styleId="InternetLink">
+    <w:name w:val="Hyperlink"/>
+    <w:basedOn w:val="DefaultParagraphFont"/>
+    <w:uiPriority w:val="99"/>
+    <w:unhideWhenUsed/>
+    <w:rsid w:val="006867a1"/>
+    <w:rPr>
+      <w:color w:val="0563C1" w:themeColor="hyperlink"/>
+      <w:u w:val="single"/>
+    </w:rPr>
+  </w:style>
+  <w:style w:type="paragraph" w:styleId="Heading">
+    <w:name w:val="Heading"/>
+    <w:basedOn w:val="Normal"/>
+    <w:next w:val="TextBody"/>
+    <w:qFormat/>
+    <w:pPr>
+      <w:keepNext w:val="true"/>
+      <w:spacing w:before="240" w:after="120"/>
+    </w:pPr>
+    <w:rPr>
+      <w:rFonts w:ascii="Liberation Sans" w:hAnsi="Liberation Sans" w:eastAsia="Microsoft YaHei" w:cs="Arial"/>
+      <w:sz w:val="28"/>
+      <w:szCs w:val="28"/>
+    </w:rPr>
+  </w:style>
+  <w:style w:type="paragraph" w:styleId="TextBody">
+    <w:name w:val="Body Text"/>
+    <w:basedOn w:val="Normal"/>
+    <w:pPr>
+      <w:spacing w:lineRule="auto" w:line="276" w:before="0" w:after="140"/>
+    </w:pPr>
+    <w:rPr/>
+  </w:style>
+  <w:style w:type="paragraph" w:styleId="List">
+    <w:name w:val="List"/>
+    <w:basedOn w:val="TextBody"/>
+    <w:pPr/>
+    <w:rPr>
+      <w:rFonts w:cs="Arial"/>
+    </w:rPr>
+  </w:style>
+  <w:style w:type="paragraph" w:styleId="Caption">
+    <w:name w:val="Caption"/>
+    <w:basedOn w:val="Normal"/>
+    <w:qFormat/>
+    <w:pPr>
+      <w:suppressLineNumbers/>
+      <w:spacing w:before="120" w:after="120"/>
+    </w:pPr>
+    <w:rPr>
+      <w:rFonts w:cs="Arial"/>
+      <w:i/>
+      <w:iCs/>
+      <w:sz w:val="24"/>
+      <w:szCs w:val="24"/>
+    </w:rPr>
+  </w:style>
+  <w:style w:type="paragraph" w:styleId="Index">
+    <w:name w:val="Index"/>
+    <w:basedOn w:val="Normal"/>
+    <w:qFormat/>
+    <w:pPr>
+      <w:suppressLineNumbers/>
+    </w:pPr>
+    <w:rPr>
+      <w:rFonts w:cs="Arial"/>
+      <w:lang w:val="zxx" w:eastAsia="zxx" w:bidi="zxx"/>
+    </w:rPr>
+  </w:style>
+  <w:style w:type="paragraph" w:styleId="IndexHeading">
+    <w:name w:val="Index Heading"/>
+    <w:basedOn w:val="Heading"/>
+    <w:pPr/>
+    <w:rPr/>
+  </w:style>
+  <w:style w:type="paragraph" w:styleId="ContentsHeading">
+    <w:name w:val="TOC Heading"/>
+    <w:basedOn w:val="Heading1"/>
+    <w:next w:val="Normal"/>
+    <w:uiPriority w:val="39"/>
+    <w:unhideWhenUsed/>
+    <w:qFormat/>
+    <w:rsid w:val="006867a1"/>
+    <w:pPr>
+      <w:outlineLvl w:val="9"/>
+    </w:pPr>
+    <w:rPr>
+      <w:lang w:eastAsia="fr-FR"/>
+    </w:rPr>
+  </w:style>
+  <w:style w:type="paragraph" w:styleId="Contents1">
+    <w:name w:val="TOC 1"/>
+    <w:basedOn w:val="Normal"/>
+    <w:next w:val="Normal"/>
+    <w:autoRedefine/>
+    <w:uiPriority w:val="39"/>
+    <w:unhideWhenUsed/>
+    <w:rsid w:val="006867a1"/>
+    <w:pPr>
+      <w:spacing w:before="0" w:after="100"/>
+    </w:pPr>
+    <w:rPr/>
+  </w:style>
+  <w:style w:type="paragraph" w:styleId="Contents2">
+    <w:name w:val="TOC 2"/>
+    <w:basedOn w:val="Normal"/>
+    <w:next w:val="Normal"/>
+    <w:autoRedefine/>
+    <w:uiPriority w:val="39"/>
+    <w:unhideWhenUsed/>
+    <w:rsid w:val="006867a1"/>
+    <w:pPr>
+      <w:spacing w:before="0" w:after="100"/>
+      <w:ind w:left="220" w:hanging="0"/>
+    </w:pPr>
+    <w:rPr/>
+  </w:style>
+  <w:style w:type="paragraph" w:styleId="Contents3">
+    <w:name w:val="TOC 3"/>
+    <w:basedOn w:val="Normal"/>
+    <w:next w:val="Normal"/>
+    <w:autoRedefine/>
+    <w:uiPriority w:val="39"/>
+    <w:unhideWhenUsed/>
+    <w:rsid w:val="006867a1"/>
+    <w:pPr>
+      <w:spacing w:before="0" w:after="100"/>
+      <w:ind w:left="440" w:hanging="0"/>
+    </w:pPr>
+    <w:rPr>
+      <w:rFonts w:eastAsia="" w:cs="Times New Roman" w:eastAsiaTheme="minorEastAsia"/>
+      <w:lang w:eastAsia="fr-FR"/>
+    </w:rPr>
+  </w:style>
+  <w:style w:type="paragraph" w:styleId="ListParagraph">
+    <w:name w:val="List Paragraph"/>
+    <w:basedOn w:val="Normal"/>
+    <w:uiPriority w:val="34"/>
+    <w:qFormat/>
+    <w:rsid w:val="00da33d7"/>
+    <w:pPr>
+      <w:spacing w:before="0" w:after="160"/>
+      <w:ind w:left="720" w:hanging="0"/>
+      <w:contextualSpacing/>
+    </w:pPr>
+    <w:rPr/>
+  </w:style>
+  <w:style w:type="numbering" w:styleId="NoList" w:default="1">
+    <w:name w:val="No List"/>
+    <w:uiPriority w:val="99"/>
+    <w:semiHidden/>
+    <w:unhideWhenUsed/>
+    <w:qFormat/>
   </w:style>
   <w:style w:type="table" w:default="1" w:styleId="TableauNormal">
     <w:name w:val="Normal Table"/>
@@ -1616,7 +2119,6 @@
     <w:semiHidden/>
     <w:unhideWhenUsed/>
     <w:tblPr>
-      <w:tblInd w:w="0" w:type="dxa"/>
       <w:tblCellMar>
         <w:top w:w="0" w:type="dxa"/>
         <w:left w:w="108" w:type="dxa"/>
@@ -1624,143 +2126,6 @@
         <w:right w:w="108" w:type="dxa"/>
       </w:tblCellMar>
     </w:tblPr>
-  </w:style>
-  <w:style w:type="numbering" w:default="1" w:styleId="Aucuneliste">
-    <w:name w:val="No List"/>
-    <w:uiPriority w:val="99"/>
-    <w:semiHidden/>
-    <w:unhideWhenUsed/>
-  </w:style>
-  <w:style w:type="character" w:customStyle="1" w:styleId="Titre2Car">
-    <w:name w:val="Titre 2 Car"/>
-    <w:basedOn w:val="Policepardfaut"/>
-    <w:link w:val="Titre2"/>
-    <w:uiPriority w:val="9"/>
-    <w:rsid w:val="00B269A7"/>
-    <w:rPr>
-      <w:rFonts w:asciiTheme="majorHAnsi" w:eastAsiaTheme="majorEastAsia" w:hAnsiTheme="majorHAnsi" w:cstheme="majorBidi"/>
-      <w:color w:val="2F5496" w:themeColor="accent1" w:themeShade="BF"/>
-      <w:sz w:val="26"/>
-      <w:szCs w:val="26"/>
-    </w:rPr>
-  </w:style>
-  <w:style w:type="character" w:customStyle="1" w:styleId="Titre1Car">
-    <w:name w:val="Titre 1 Car"/>
-    <w:basedOn w:val="Policepardfaut"/>
-    <w:link w:val="Titre1"/>
-    <w:uiPriority w:val="9"/>
-    <w:rsid w:val="00B269A7"/>
-    <w:rPr>
-      <w:rFonts w:asciiTheme="majorHAnsi" w:eastAsiaTheme="majorEastAsia" w:hAnsiTheme="majorHAnsi" w:cstheme="majorBidi"/>
-      <w:color w:val="2F5496" w:themeColor="accent1" w:themeShade="BF"/>
-      <w:sz w:val="32"/>
-      <w:szCs w:val="32"/>
-    </w:rPr>
-  </w:style>
-  <w:style w:type="character" w:customStyle="1" w:styleId="Titre3Car">
-    <w:name w:val="Titre 3 Car"/>
-    <w:basedOn w:val="Policepardfaut"/>
-    <w:link w:val="Titre3"/>
-    <w:uiPriority w:val="9"/>
-    <w:rsid w:val="006867A1"/>
-    <w:rPr>
-      <w:rFonts w:asciiTheme="majorHAnsi" w:eastAsiaTheme="majorEastAsia" w:hAnsiTheme="majorHAnsi" w:cstheme="majorBidi"/>
-      <w:color w:val="1F3763" w:themeColor="accent1" w:themeShade="7F"/>
-      <w:sz w:val="24"/>
-      <w:szCs w:val="24"/>
-    </w:rPr>
-  </w:style>
-  <w:style w:type="character" w:customStyle="1" w:styleId="Titre4Car">
-    <w:name w:val="Titre 4 Car"/>
-    <w:basedOn w:val="Policepardfaut"/>
-    <w:link w:val="Titre4"/>
-    <w:uiPriority w:val="9"/>
-    <w:rsid w:val="006867A1"/>
-    <w:rPr>
-      <w:rFonts w:asciiTheme="majorHAnsi" w:eastAsiaTheme="majorEastAsia" w:hAnsiTheme="majorHAnsi" w:cstheme="majorBidi"/>
-      <w:i/>
-      <w:iCs/>
-      <w:color w:val="2F5496" w:themeColor="accent1" w:themeShade="BF"/>
-    </w:rPr>
-  </w:style>
-  <w:style w:type="paragraph" w:styleId="En-ttedetabledesmatires">
-    <w:name w:val="TOC Heading"/>
-    <w:basedOn w:val="Titre1"/>
-    <w:next w:val="Normal"/>
-    <w:uiPriority w:val="39"/>
-    <w:unhideWhenUsed/>
-    <w:qFormat/>
-    <w:rsid w:val="006867A1"/>
-    <w:pPr>
-      <w:outlineLvl w:val="9"/>
-    </w:pPr>
-    <w:rPr>
-      <w:lang w:eastAsia="fr-FR"/>
-    </w:rPr>
-  </w:style>
-  <w:style w:type="paragraph" w:styleId="TM1">
-    <w:name w:val="toc 1"/>
-    <w:basedOn w:val="Normal"/>
-    <w:next w:val="Normal"/>
-    <w:autoRedefine/>
-    <w:uiPriority w:val="39"/>
-    <w:unhideWhenUsed/>
-    <w:rsid w:val="006867A1"/>
-    <w:pPr>
-      <w:spacing w:after="100"/>
-    </w:pPr>
-  </w:style>
-  <w:style w:type="paragraph" w:styleId="TM2">
-    <w:name w:val="toc 2"/>
-    <w:basedOn w:val="Normal"/>
-    <w:next w:val="Normal"/>
-    <w:autoRedefine/>
-    <w:uiPriority w:val="39"/>
-    <w:unhideWhenUsed/>
-    <w:rsid w:val="006867A1"/>
-    <w:pPr>
-      <w:spacing w:after="100"/>
-      <w:ind w:left="220"/>
-    </w:pPr>
-  </w:style>
-  <w:style w:type="character" w:styleId="Lienhypertexte">
-    <w:name w:val="Hyperlink"/>
-    <w:basedOn w:val="Policepardfaut"/>
-    <w:uiPriority w:val="99"/>
-    <w:unhideWhenUsed/>
-    <w:rsid w:val="006867A1"/>
-    <w:rPr>
-      <w:color w:val="0563C1" w:themeColor="hyperlink"/>
-      <w:u w:val="single"/>
-    </w:rPr>
-  </w:style>
-  <w:style w:type="paragraph" w:styleId="TM3">
-    <w:name w:val="toc 3"/>
-    <w:basedOn w:val="Normal"/>
-    <w:next w:val="Normal"/>
-    <w:autoRedefine/>
-    <w:uiPriority w:val="39"/>
-    <w:unhideWhenUsed/>
-    <w:rsid w:val="006867A1"/>
-    <w:pPr>
-      <w:spacing w:after="100"/>
-      <w:ind w:left="440"/>
-    </w:pPr>
-    <w:rPr>
-      <w:rFonts w:eastAsiaTheme="minorEastAsia" w:cs="Times New Roman"/>
-      <w:lang w:eastAsia="fr-FR"/>
-    </w:rPr>
-  </w:style>
-  <w:style w:type="paragraph" w:styleId="Paragraphedeliste">
-    <w:name w:val="List Paragraph"/>
-    <w:basedOn w:val="Normal"/>
-    <w:uiPriority w:val="34"/>
-    <w:qFormat/>
-    <w:rsid w:val="00DA33D7"/>
-    <w:pPr>
-      <w:ind w:left="720"/>
-      <w:contextualSpacing/>
-    </w:pPr>
   </w:style>
 </w:styles>
 </file>

</xml_diff>